<commit_message>
app crashes when switching from Calendar to Log
</commit_message>
<xml_diff>
--- a/.dev log.docx
+++ b/.dev log.docx
@@ -133,21 +133,7 @@
         <w:rPr>
           <w:lang w:val="en-US"/>
         </w:rPr>
-        <w:t xml:space="preserve">” will </w:t>
-      </w:r>
-      <w:proofErr w:type="gramStart"/>
-      <w:r>
-        <w:rPr>
-          <w:lang w:val="en-US"/>
-        </w:rPr>
-        <w:t>be created</w:t>
-      </w:r>
-      <w:proofErr w:type="gramEnd"/>
-      <w:r>
-        <w:rPr>
-          <w:lang w:val="en-US"/>
-        </w:rPr>
-        <w:t xml:space="preserve">. This parent activity will instantiate the current </w:t>
+        <w:t xml:space="preserve">” will be created. This parent activity will instantiate the current </w:t>
       </w:r>
       <w:proofErr w:type="spellStart"/>
       <w:r>
@@ -321,19 +307,11 @@
           <w:lang w:val="en-US"/>
         </w:rPr>
       </w:pPr>
-      <w:proofErr w:type="gramStart"/>
-      <w:r>
-        <w:rPr>
-          <w:lang w:val="en-US"/>
-        </w:rPr>
-        <w:t>I’ll</w:t>
-      </w:r>
-      <w:proofErr w:type="gramEnd"/>
-      <w:r>
-        <w:rPr>
-          <w:lang w:val="en-US"/>
-        </w:rPr>
-        <w:t xml:space="preserve"> follow the steps I’ve outlined in my Notes document and take reference from the </w:t>
+      <w:r>
+        <w:rPr>
+          <w:lang w:val="en-US"/>
+        </w:rPr>
+        <w:t xml:space="preserve">I’ll follow the steps I’ve outlined in my Notes document and take reference from the </w:t>
       </w:r>
       <w:proofErr w:type="spellStart"/>
       <w:r>
@@ -439,8 +417,820 @@
     </w:tbl>
     <w:p>
       <w:pPr>
-        <w:rPr>
-          <w:lang w:val="en-US"/>
+        <w:pStyle w:val="Heading2"/>
+        <w:rPr>
+          <w:lang w:val="en-US"/>
+        </w:rPr>
+      </w:pPr>
+      <w:r>
+        <w:rPr>
+          <w:lang w:val="en-US"/>
+        </w:rPr>
+        <w:t>30 dec 2022</w:t>
+      </w:r>
+    </w:p>
+    <w:p>
+      <w:pPr>
+        <w:pStyle w:val="Heading3"/>
+        <w:rPr>
+          <w:lang w:val="en-US"/>
+        </w:rPr>
+      </w:pPr>
+      <w:r>
+        <w:rPr>
+          <w:lang w:val="en-US"/>
+        </w:rPr>
+        <w:t xml:space="preserve">issue: calling parent fragment on a nav host fragment returns null </w:t>
+      </w:r>
+    </w:p>
+    <w:p>
+      <w:pPr>
+        <w:rPr>
+          <w:lang w:val="en-US"/>
+        </w:rPr>
+      </w:pPr>
+      <w:r>
+        <w:rPr>
+          <w:b/>
+          <w:bCs/>
+          <w:lang w:val="en-US"/>
+        </w:rPr>
+        <w:t xml:space="preserve">Description: </w:t>
+      </w:r>
+      <w:r>
+        <w:rPr>
+          <w:lang w:val="en-US"/>
+        </w:rPr>
+        <w:t xml:space="preserve">I wanted to call </w:t>
+      </w:r>
+      <w:proofErr w:type="spellStart"/>
+      <w:r>
+        <w:rPr>
+          <w:lang w:val="en-US"/>
+        </w:rPr>
+        <w:t>ParentFragment</w:t>
+      </w:r>
+      <w:proofErr w:type="spellEnd"/>
+      <w:r>
+        <w:rPr>
+          <w:lang w:val="en-US"/>
+        </w:rPr>
+        <w:t xml:space="preserve"> to call the methods </w:t>
+      </w:r>
+      <w:proofErr w:type="spellStart"/>
+      <w:r>
+        <w:rPr>
+          <w:lang w:val="en-US"/>
+        </w:rPr>
+        <w:t>showFab</w:t>
+      </w:r>
+      <w:proofErr w:type="spellEnd"/>
+      <w:r>
+        <w:rPr>
+          <w:lang w:val="en-US"/>
+        </w:rPr>
+        <w:t xml:space="preserve"> and </w:t>
+      </w:r>
+      <w:proofErr w:type="spellStart"/>
+      <w:r>
+        <w:rPr>
+          <w:lang w:val="en-US"/>
+        </w:rPr>
+        <w:t>hideFab</w:t>
+      </w:r>
+      <w:proofErr w:type="spellEnd"/>
+      <w:r>
+        <w:rPr>
+          <w:lang w:val="en-US"/>
+        </w:rPr>
+        <w:t xml:space="preserve"> when user scrolls, but calling </w:t>
+      </w:r>
+      <w:proofErr w:type="spellStart"/>
+      <w:r>
+        <w:rPr>
+          <w:lang w:val="en-US"/>
+        </w:rPr>
+        <w:t>ParentFragment</w:t>
+      </w:r>
+      <w:proofErr w:type="spellEnd"/>
+      <w:r>
+        <w:rPr>
+          <w:lang w:val="en-US"/>
+        </w:rPr>
+        <w:t xml:space="preserve"> returns a </w:t>
+      </w:r>
+      <w:proofErr w:type="spellStart"/>
+      <w:r>
+        <w:rPr>
+          <w:lang w:val="en-US"/>
+        </w:rPr>
+        <w:t>navHostFragment</w:t>
+      </w:r>
+      <w:proofErr w:type="spellEnd"/>
+      <w:r>
+        <w:rPr>
+          <w:lang w:val="en-US"/>
+        </w:rPr>
+        <w:t xml:space="preserve">, and calling </w:t>
+      </w:r>
+      <w:proofErr w:type="spellStart"/>
+      <w:r>
+        <w:rPr>
+          <w:lang w:val="en-US"/>
+        </w:rPr>
+        <w:t>parentFragment</w:t>
+      </w:r>
+      <w:proofErr w:type="spellEnd"/>
+      <w:r>
+        <w:rPr>
+          <w:lang w:val="en-US"/>
+        </w:rPr>
+        <w:t xml:space="preserve"> of that returns null. </w:t>
+      </w:r>
+    </w:p>
+    <w:p>
+      <w:pPr>
+        <w:rPr>
+          <w:lang w:val="en-US"/>
+        </w:rPr>
+      </w:pPr>
+      <w:r>
+        <w:rPr>
+          <w:b/>
+          <w:bCs/>
+          <w:lang w:val="en-US"/>
+        </w:rPr>
+        <w:t xml:space="preserve">Solution: </w:t>
+      </w:r>
+      <w:r>
+        <w:rPr>
+          <w:lang w:val="en-US"/>
+        </w:rPr>
+        <w:t xml:space="preserve">Instead of calling </w:t>
+      </w:r>
+      <w:proofErr w:type="spellStart"/>
+      <w:r>
+        <w:rPr>
+          <w:lang w:val="en-US"/>
+        </w:rPr>
+        <w:t>parentFragment</w:t>
+      </w:r>
+      <w:proofErr w:type="spellEnd"/>
+      <w:r>
+        <w:rPr>
+          <w:lang w:val="en-US"/>
+        </w:rPr>
+        <w:t xml:space="preserve">, I used </w:t>
+      </w:r>
+      <w:proofErr w:type="spellStart"/>
+      <w:r>
+        <w:rPr>
+          <w:lang w:val="en-US"/>
+        </w:rPr>
+        <w:t>setFragmentResultListener</w:t>
+      </w:r>
+      <w:proofErr w:type="spellEnd"/>
+      <w:r>
+        <w:rPr>
+          <w:lang w:val="en-US"/>
+        </w:rPr>
+        <w:t xml:space="preserve"> and </w:t>
+      </w:r>
+      <w:proofErr w:type="spellStart"/>
+      <w:r>
+        <w:rPr>
+          <w:lang w:val="en-US"/>
+        </w:rPr>
+        <w:t>setFragmentResult</w:t>
+      </w:r>
+      <w:proofErr w:type="spellEnd"/>
+      <w:r>
+        <w:rPr>
+          <w:lang w:val="en-US"/>
+        </w:rPr>
+        <w:t xml:space="preserve"> instead as follows: </w:t>
+      </w:r>
+    </w:p>
+    <w:p>
+      <w:pPr>
+        <w:spacing w:after="0"/>
+        <w:rPr>
+          <w:b/>
+          <w:bCs/>
+          <w:lang w:val="en-US"/>
+        </w:rPr>
+      </w:pPr>
+      <w:proofErr w:type="spellStart"/>
+      <w:r>
+        <w:rPr>
+          <w:b/>
+          <w:bCs/>
+          <w:lang w:val="en-US"/>
+        </w:rPr>
+        <w:t>FragmentTodo.kt</w:t>
+      </w:r>
+      <w:proofErr w:type="spellEnd"/>
+    </w:p>
+    <w:p>
+      <w:pPr>
+        <w:shd w:val="clear" w:color="auto" w:fill="2B2B2B"/>
+        <w:tabs>
+          <w:tab w:val="left" w:pos="916"/>
+          <w:tab w:val="left" w:pos="1832"/>
+          <w:tab w:val="left" w:pos="2748"/>
+          <w:tab w:val="left" w:pos="3664"/>
+          <w:tab w:val="left" w:pos="4580"/>
+          <w:tab w:val="left" w:pos="5496"/>
+          <w:tab w:val="left" w:pos="6412"/>
+          <w:tab w:val="left" w:pos="7328"/>
+          <w:tab w:val="left" w:pos="8244"/>
+          <w:tab w:val="left" w:pos="9160"/>
+          <w:tab w:val="left" w:pos="10076"/>
+          <w:tab w:val="left" w:pos="10992"/>
+          <w:tab w:val="left" w:pos="11908"/>
+          <w:tab w:val="left" w:pos="12824"/>
+          <w:tab w:val="left" w:pos="13740"/>
+          <w:tab w:val="left" w:pos="14656"/>
+        </w:tabs>
+        <w:spacing w:before="0" w:after="0" w:line="240" w:lineRule="auto"/>
+        <w:rPr>
+          <w:rFonts w:ascii="Courier New" w:eastAsia="Times New Roman" w:hAnsi="Courier New" w:cs="Courier New"/>
+          <w:color w:val="A9B7C6"/>
+          <w:lang w:val="en-AU"/>
+        </w:rPr>
+      </w:pPr>
+      <w:r>
+        <w:rPr>
+          <w:rFonts w:ascii="Courier New" w:eastAsia="Times New Roman" w:hAnsi="Courier New" w:cs="Courier New"/>
+          <w:color w:val="CC7832"/>
+          <w:lang w:val="en-AU"/>
+        </w:rPr>
+        <w:t xml:space="preserve">if </w:t>
+      </w:r>
+      <w:r>
+        <w:rPr>
+          <w:rFonts w:ascii="Courier New" w:eastAsia="Times New Roman" w:hAnsi="Courier New" w:cs="Courier New"/>
+          <w:color w:val="A9B7C6"/>
+          <w:lang w:val="en-AU"/>
+        </w:rPr>
+        <w:t>(</w:t>
+      </w:r>
+      <w:proofErr w:type="spellStart"/>
+      <w:r>
+        <w:rPr>
+          <w:rFonts w:ascii="Courier New" w:eastAsia="Times New Roman" w:hAnsi="Courier New" w:cs="Courier New"/>
+          <w:color w:val="A9B7C6"/>
+          <w:lang w:val="en-AU"/>
+        </w:rPr>
+        <w:t>dy</w:t>
+      </w:r>
+      <w:proofErr w:type="spellEnd"/>
+      <w:r>
+        <w:rPr>
+          <w:rFonts w:ascii="Courier New" w:eastAsia="Times New Roman" w:hAnsi="Courier New" w:cs="Courier New"/>
+          <w:color w:val="A9B7C6"/>
+          <w:lang w:val="en-AU"/>
+        </w:rPr>
+        <w:t xml:space="preserve"> &gt; </w:t>
+      </w:r>
+      <w:r>
+        <w:rPr>
+          <w:rFonts w:ascii="Courier New" w:eastAsia="Times New Roman" w:hAnsi="Courier New" w:cs="Courier New"/>
+          <w:color w:val="6897BB"/>
+          <w:lang w:val="en-AU"/>
+        </w:rPr>
+        <w:t>0</w:t>
+      </w:r>
+      <w:r>
+        <w:rPr>
+          <w:rFonts w:ascii="Courier New" w:eastAsia="Times New Roman" w:hAnsi="Courier New" w:cs="Courier New"/>
+          <w:color w:val="A9B7C6"/>
+          <w:lang w:val="en-AU"/>
+        </w:rPr>
+        <w:t xml:space="preserve">) { </w:t>
+      </w:r>
+      <w:r>
+        <w:rPr>
+          <w:rFonts w:ascii="Courier New" w:eastAsia="Times New Roman" w:hAnsi="Courier New" w:cs="Courier New"/>
+          <w:color w:val="808080"/>
+          <w:lang w:val="en-AU"/>
+        </w:rPr>
+        <w:t>// scrolling down and fab is shown</w:t>
+      </w:r>
+      <w:r>
+        <w:rPr>
+          <w:rFonts w:ascii="Courier New" w:eastAsia="Times New Roman" w:hAnsi="Courier New" w:cs="Courier New"/>
+          <w:color w:val="808080"/>
+          <w:lang w:val="en-AU"/>
+        </w:rPr>
+        <w:br/>
+        <w:t xml:space="preserve">    </w:t>
+      </w:r>
+      <w:proofErr w:type="spellStart"/>
+      <w:r>
+        <w:rPr>
+          <w:rFonts w:ascii="Courier New" w:eastAsia="Times New Roman" w:hAnsi="Courier New" w:cs="Courier New"/>
+          <w:i/>
+          <w:iCs/>
+          <w:color w:val="FFC66D"/>
+          <w:lang w:val="en-AU"/>
+        </w:rPr>
+        <w:t>setFragmentResult</w:t>
+      </w:r>
+      <w:proofErr w:type="spellEnd"/>
+      <w:r>
+        <w:rPr>
+          <w:rFonts w:ascii="Courier New" w:eastAsia="Times New Roman" w:hAnsi="Courier New" w:cs="Courier New"/>
+          <w:color w:val="A9B7C6"/>
+          <w:lang w:val="en-AU"/>
+        </w:rPr>
+        <w:t>(</w:t>
+      </w:r>
+      <w:r>
+        <w:rPr>
+          <w:rFonts w:ascii="Courier New" w:eastAsia="Times New Roman" w:hAnsi="Courier New" w:cs="Courier New"/>
+          <w:color w:val="6A8759"/>
+          <w:lang w:val="en-AU"/>
+        </w:rPr>
+        <w:t>"</w:t>
+      </w:r>
+      <w:proofErr w:type="spellStart"/>
+      <w:r>
+        <w:rPr>
+          <w:rFonts w:ascii="Courier New" w:eastAsia="Times New Roman" w:hAnsi="Courier New" w:cs="Courier New"/>
+          <w:color w:val="6A8759"/>
+          <w:lang w:val="en-AU"/>
+        </w:rPr>
+        <w:t>hideFab</w:t>
+      </w:r>
+      <w:proofErr w:type="spellEnd"/>
+      <w:r>
+        <w:rPr>
+          <w:rFonts w:ascii="Courier New" w:eastAsia="Times New Roman" w:hAnsi="Courier New" w:cs="Courier New"/>
+          <w:color w:val="6A8759"/>
+          <w:lang w:val="en-AU"/>
+        </w:rPr>
+        <w:t>"</w:t>
+      </w:r>
+      <w:r>
+        <w:rPr>
+          <w:rFonts w:ascii="Courier New" w:eastAsia="Times New Roman" w:hAnsi="Courier New" w:cs="Courier New"/>
+          <w:color w:val="CC7832"/>
+          <w:lang w:val="en-AU"/>
+        </w:rPr>
+        <w:t xml:space="preserve">, </w:t>
+      </w:r>
+      <w:proofErr w:type="spellStart"/>
+      <w:r>
+        <w:rPr>
+          <w:rFonts w:ascii="Courier New" w:eastAsia="Times New Roman" w:hAnsi="Courier New" w:cs="Courier New"/>
+          <w:i/>
+          <w:iCs/>
+          <w:color w:val="A9B7C6"/>
+          <w:lang w:val="en-AU"/>
+        </w:rPr>
+        <w:t>bundleOf</w:t>
+      </w:r>
+      <w:proofErr w:type="spellEnd"/>
+      <w:r>
+        <w:rPr>
+          <w:rFonts w:ascii="Courier New" w:eastAsia="Times New Roman" w:hAnsi="Courier New" w:cs="Courier New"/>
+          <w:color w:val="A9B7C6"/>
+          <w:lang w:val="en-AU"/>
+        </w:rPr>
+        <w:t>())</w:t>
+      </w:r>
+      <w:r>
+        <w:rPr>
+          <w:rFonts w:ascii="Courier New" w:eastAsia="Times New Roman" w:hAnsi="Courier New" w:cs="Courier New"/>
+          <w:color w:val="A9B7C6"/>
+          <w:lang w:val="en-AU"/>
+        </w:rPr>
+        <w:br/>
+        <w:t xml:space="preserve">} </w:t>
+      </w:r>
+      <w:r>
+        <w:rPr>
+          <w:rFonts w:ascii="Courier New" w:eastAsia="Times New Roman" w:hAnsi="Courier New" w:cs="Courier New"/>
+          <w:color w:val="CC7832"/>
+          <w:lang w:val="en-AU"/>
+        </w:rPr>
+        <w:t xml:space="preserve">else </w:t>
+      </w:r>
+      <w:r>
+        <w:rPr>
+          <w:rFonts w:ascii="Courier New" w:eastAsia="Times New Roman" w:hAnsi="Courier New" w:cs="Courier New"/>
+          <w:color w:val="A9B7C6"/>
+          <w:lang w:val="en-AU"/>
+        </w:rPr>
+        <w:t xml:space="preserve">{ </w:t>
+      </w:r>
+      <w:r>
+        <w:rPr>
+          <w:rFonts w:ascii="Courier New" w:eastAsia="Times New Roman" w:hAnsi="Courier New" w:cs="Courier New"/>
+          <w:color w:val="808080"/>
+          <w:lang w:val="en-AU"/>
+        </w:rPr>
+        <w:t>// scrolling up and fab is not shown</w:t>
+      </w:r>
+      <w:r>
+        <w:rPr>
+          <w:rFonts w:ascii="Courier New" w:eastAsia="Times New Roman" w:hAnsi="Courier New" w:cs="Courier New"/>
+          <w:color w:val="808080"/>
+          <w:lang w:val="en-AU"/>
+        </w:rPr>
+        <w:br/>
+        <w:t xml:space="preserve">    </w:t>
+      </w:r>
+      <w:proofErr w:type="spellStart"/>
+      <w:r>
+        <w:rPr>
+          <w:rFonts w:ascii="Courier New" w:eastAsia="Times New Roman" w:hAnsi="Courier New" w:cs="Courier New"/>
+          <w:i/>
+          <w:iCs/>
+          <w:color w:val="FFC66D"/>
+          <w:lang w:val="en-AU"/>
+        </w:rPr>
+        <w:t>setFragmentResult</w:t>
+      </w:r>
+      <w:proofErr w:type="spellEnd"/>
+      <w:r>
+        <w:rPr>
+          <w:rFonts w:ascii="Courier New" w:eastAsia="Times New Roman" w:hAnsi="Courier New" w:cs="Courier New"/>
+          <w:color w:val="A9B7C6"/>
+          <w:lang w:val="en-AU"/>
+        </w:rPr>
+        <w:t>(</w:t>
+      </w:r>
+      <w:r>
+        <w:rPr>
+          <w:rFonts w:ascii="Courier New" w:eastAsia="Times New Roman" w:hAnsi="Courier New" w:cs="Courier New"/>
+          <w:color w:val="6A8759"/>
+          <w:lang w:val="en-AU"/>
+        </w:rPr>
+        <w:t>"</w:t>
+      </w:r>
+      <w:proofErr w:type="spellStart"/>
+      <w:r>
+        <w:rPr>
+          <w:rFonts w:ascii="Courier New" w:eastAsia="Times New Roman" w:hAnsi="Courier New" w:cs="Courier New"/>
+          <w:color w:val="6A8759"/>
+          <w:lang w:val="en-AU"/>
+        </w:rPr>
+        <w:t>showFab</w:t>
+      </w:r>
+      <w:proofErr w:type="spellEnd"/>
+      <w:r>
+        <w:rPr>
+          <w:rFonts w:ascii="Courier New" w:eastAsia="Times New Roman" w:hAnsi="Courier New" w:cs="Courier New"/>
+          <w:color w:val="6A8759"/>
+          <w:lang w:val="en-AU"/>
+        </w:rPr>
+        <w:t>"</w:t>
+      </w:r>
+      <w:r>
+        <w:rPr>
+          <w:rFonts w:ascii="Courier New" w:eastAsia="Times New Roman" w:hAnsi="Courier New" w:cs="Courier New"/>
+          <w:color w:val="CC7832"/>
+          <w:lang w:val="en-AU"/>
+        </w:rPr>
+        <w:t xml:space="preserve">, </w:t>
+      </w:r>
+      <w:proofErr w:type="spellStart"/>
+      <w:r>
+        <w:rPr>
+          <w:rFonts w:ascii="Courier New" w:eastAsia="Times New Roman" w:hAnsi="Courier New" w:cs="Courier New"/>
+          <w:i/>
+          <w:iCs/>
+          <w:color w:val="A9B7C6"/>
+          <w:lang w:val="en-AU"/>
+        </w:rPr>
+        <w:t>bundleOf</w:t>
+      </w:r>
+      <w:proofErr w:type="spellEnd"/>
+      <w:r>
+        <w:rPr>
+          <w:rFonts w:ascii="Courier New" w:eastAsia="Times New Roman" w:hAnsi="Courier New" w:cs="Courier New"/>
+          <w:color w:val="A9B7C6"/>
+          <w:lang w:val="en-AU"/>
+        </w:rPr>
+        <w:t>())</w:t>
+      </w:r>
+      <w:r>
+        <w:rPr>
+          <w:rFonts w:ascii="Courier New" w:eastAsia="Times New Roman" w:hAnsi="Courier New" w:cs="Courier New"/>
+          <w:color w:val="A9B7C6"/>
+          <w:lang w:val="en-AU"/>
+        </w:rPr>
+        <w:br/>
+        <w:t>}</w:t>
+      </w:r>
+    </w:p>
+    <w:p>
+      <w:pPr>
+        <w:spacing w:after="0"/>
+        <w:rPr>
+          <w:lang w:val="en-AU"/>
+        </w:rPr>
+      </w:pPr>
+      <w:proofErr w:type="spellStart"/>
+      <w:r>
+        <w:rPr>
+          <w:b/>
+          <w:bCs/>
+          <w:lang w:val="en-AU"/>
+        </w:rPr>
+        <w:t>FragmentLog.kt</w:t>
+      </w:r>
+      <w:proofErr w:type="spellEnd"/>
+      <w:r>
+        <w:rPr>
+          <w:b/>
+          <w:bCs/>
+          <w:lang w:val="en-AU"/>
+        </w:rPr>
+        <w:t xml:space="preserve"> </w:t>
+      </w:r>
+      <w:r>
+        <w:rPr>
+          <w:lang w:val="en-AU"/>
+        </w:rPr>
+        <w:t>(</w:t>
+      </w:r>
+      <w:proofErr w:type="spellStart"/>
+      <w:r>
+        <w:rPr>
+          <w:lang w:val="en-AU"/>
+        </w:rPr>
+        <w:t>FragmentTodo’s</w:t>
+      </w:r>
+      <w:proofErr w:type="spellEnd"/>
+      <w:r>
+        <w:rPr>
+          <w:lang w:val="en-AU"/>
+        </w:rPr>
+        <w:t xml:space="preserve"> parent fragment) </w:t>
+      </w:r>
+    </w:p>
+    <w:p>
+      <w:pPr>
+        <w:pStyle w:val="HTMLPreformatted"/>
+        <w:shd w:val="clear" w:color="auto" w:fill="2B2B2B"/>
+        <w:rPr>
+          <w:color w:val="A9B7C6"/>
+        </w:rPr>
+      </w:pPr>
+      <w:r>
+        <w:rPr>
+          <w:color w:val="808080"/>
+        </w:rPr>
+        <w:t>// show/hide fab on user scroll</w:t>
+      </w:r>
+      <w:r>
+        <w:rPr>
+          <w:color w:val="808080"/>
+        </w:rPr>
+        <w:br/>
+      </w:r>
+      <w:proofErr w:type="spellStart"/>
+      <w:r>
+        <w:rPr>
+          <w:i/>
+          <w:iCs/>
+          <w:color w:val="FFC66D"/>
+        </w:rPr>
+        <w:t>setFragmentResultListener</w:t>
+      </w:r>
+      <w:proofErr w:type="spellEnd"/>
+      <w:r>
+        <w:rPr>
+          <w:color w:val="A9B7C6"/>
+        </w:rPr>
+        <w:t>(</w:t>
+      </w:r>
+      <w:r>
+        <w:rPr>
+          <w:color w:val="6A8759"/>
+        </w:rPr>
+        <w:t>"</w:t>
+      </w:r>
+      <w:proofErr w:type="spellStart"/>
+      <w:r>
+        <w:rPr>
+          <w:color w:val="6A8759"/>
+        </w:rPr>
+        <w:t>showFab</w:t>
+      </w:r>
+      <w:proofErr w:type="spellEnd"/>
+      <w:r>
+        <w:rPr>
+          <w:color w:val="6A8759"/>
+        </w:rPr>
+        <w:t>"</w:t>
+      </w:r>
+      <w:r>
+        <w:rPr>
+          <w:color w:val="A9B7C6"/>
+        </w:rPr>
+        <w:t xml:space="preserve">) </w:t>
+      </w:r>
+      <w:r>
+        <w:rPr>
+          <w:b/>
+          <w:bCs/>
+          <w:color w:val="A9B7C6"/>
+        </w:rPr>
+        <w:t xml:space="preserve">{ </w:t>
+      </w:r>
+      <w:r>
+        <w:rPr>
+          <w:color w:val="A9B7C6"/>
+        </w:rPr>
+        <w:t>_</w:t>
+      </w:r>
+      <w:r>
+        <w:rPr>
+          <w:color w:val="CC7832"/>
+        </w:rPr>
+        <w:t xml:space="preserve">, </w:t>
+      </w:r>
+      <w:r>
+        <w:rPr>
+          <w:color w:val="A9B7C6"/>
+        </w:rPr>
+        <w:t xml:space="preserve">_ </w:t>
+      </w:r>
+      <w:r>
+        <w:rPr>
+          <w:b/>
+          <w:bCs/>
+          <w:color w:val="A9B7C6"/>
+        </w:rPr>
+        <w:t>-&gt;</w:t>
+      </w:r>
+      <w:r>
+        <w:rPr>
+          <w:b/>
+          <w:bCs/>
+          <w:color w:val="A9B7C6"/>
+        </w:rPr>
+        <w:br/>
+        <w:t xml:space="preserve">    </w:t>
+      </w:r>
+      <w:proofErr w:type="spellStart"/>
+      <w:r>
+        <w:rPr>
+          <w:color w:val="A9B7C6"/>
+        </w:rPr>
+        <w:t>showFabAddTask</w:t>
+      </w:r>
+      <w:proofErr w:type="spellEnd"/>
+      <w:r>
+        <w:rPr>
+          <w:color w:val="A9B7C6"/>
+        </w:rPr>
+        <w:t>()</w:t>
+      </w:r>
+      <w:r>
+        <w:rPr>
+          <w:color w:val="A9B7C6"/>
+        </w:rPr>
+        <w:br/>
+      </w:r>
+      <w:r>
+        <w:rPr>
+          <w:b/>
+          <w:bCs/>
+          <w:color w:val="A9B7C6"/>
+        </w:rPr>
+        <w:t>}</w:t>
+      </w:r>
+      <w:r>
+        <w:rPr>
+          <w:b/>
+          <w:bCs/>
+          <w:color w:val="A9B7C6"/>
+        </w:rPr>
+        <w:br/>
+      </w:r>
+      <w:proofErr w:type="spellStart"/>
+      <w:r>
+        <w:rPr>
+          <w:i/>
+          <w:iCs/>
+          <w:color w:val="FFC66D"/>
+        </w:rPr>
+        <w:t>setFragmentResultListener</w:t>
+      </w:r>
+      <w:proofErr w:type="spellEnd"/>
+      <w:r>
+        <w:rPr>
+          <w:color w:val="A9B7C6"/>
+        </w:rPr>
+        <w:t>(</w:t>
+      </w:r>
+      <w:r>
+        <w:rPr>
+          <w:color w:val="6A8759"/>
+        </w:rPr>
+        <w:t>"</w:t>
+      </w:r>
+      <w:proofErr w:type="spellStart"/>
+      <w:r>
+        <w:rPr>
+          <w:color w:val="6A8759"/>
+        </w:rPr>
+        <w:t>hideFab</w:t>
+      </w:r>
+      <w:proofErr w:type="spellEnd"/>
+      <w:r>
+        <w:rPr>
+          <w:color w:val="6A8759"/>
+        </w:rPr>
+        <w:t>"</w:t>
+      </w:r>
+      <w:r>
+        <w:rPr>
+          <w:color w:val="A9B7C6"/>
+        </w:rPr>
+        <w:t xml:space="preserve">) </w:t>
+      </w:r>
+      <w:r>
+        <w:rPr>
+          <w:b/>
+          <w:bCs/>
+          <w:color w:val="A9B7C6"/>
+        </w:rPr>
+        <w:t xml:space="preserve">{ </w:t>
+      </w:r>
+      <w:r>
+        <w:rPr>
+          <w:color w:val="A9B7C6"/>
+        </w:rPr>
+        <w:t>_</w:t>
+      </w:r>
+      <w:r>
+        <w:rPr>
+          <w:color w:val="CC7832"/>
+        </w:rPr>
+        <w:t xml:space="preserve">, </w:t>
+      </w:r>
+      <w:r>
+        <w:rPr>
+          <w:color w:val="A9B7C6"/>
+        </w:rPr>
+        <w:t xml:space="preserve">_ </w:t>
+      </w:r>
+      <w:r>
+        <w:rPr>
+          <w:b/>
+          <w:bCs/>
+          <w:color w:val="A9B7C6"/>
+        </w:rPr>
+        <w:t>-&gt;</w:t>
+      </w:r>
+      <w:r>
+        <w:rPr>
+          <w:b/>
+          <w:bCs/>
+          <w:color w:val="A9B7C6"/>
+        </w:rPr>
+        <w:br/>
+        <w:t xml:space="preserve">    </w:t>
+      </w:r>
+      <w:proofErr w:type="spellStart"/>
+      <w:r>
+        <w:rPr>
+          <w:color w:val="A9B7C6"/>
+        </w:rPr>
+        <w:t>hideFabAddTask</w:t>
+      </w:r>
+      <w:proofErr w:type="spellEnd"/>
+      <w:r>
+        <w:rPr>
+          <w:color w:val="A9B7C6"/>
+        </w:rPr>
+        <w:t>()</w:t>
+      </w:r>
+      <w:r>
+        <w:rPr>
+          <w:color w:val="A9B7C6"/>
+        </w:rPr>
+        <w:br/>
+      </w:r>
+      <w:r>
+        <w:rPr>
+          <w:b/>
+          <w:bCs/>
+          <w:color w:val="A9B7C6"/>
+        </w:rPr>
+        <w:t>}</w:t>
+      </w:r>
+    </w:p>
+    <w:p>
+      <w:pPr>
+        <w:rPr>
+          <w:lang w:val="en-AU"/>
         </w:rPr>
       </w:pPr>
     </w:p>
@@ -1473,6 +2263,52 @@
       </w:tblBorders>
     </w:tblPr>
   </w:style>
+  <w:style w:type="paragraph" w:styleId="HTMLPreformatted">
+    <w:name w:val="HTML Preformatted"/>
+    <w:basedOn w:val="Normal"/>
+    <w:link w:val="HTMLPreformattedChar"/>
+    <w:uiPriority w:val="99"/>
+    <w:semiHidden/>
+    <w:unhideWhenUsed/>
+    <w:rsid w:val="00910561"/>
+    <w:pPr>
+      <w:tabs>
+        <w:tab w:val="left" w:pos="916"/>
+        <w:tab w:val="left" w:pos="1832"/>
+        <w:tab w:val="left" w:pos="2748"/>
+        <w:tab w:val="left" w:pos="3664"/>
+        <w:tab w:val="left" w:pos="4580"/>
+        <w:tab w:val="left" w:pos="5496"/>
+        <w:tab w:val="left" w:pos="6412"/>
+        <w:tab w:val="left" w:pos="7328"/>
+        <w:tab w:val="left" w:pos="8244"/>
+        <w:tab w:val="left" w:pos="9160"/>
+        <w:tab w:val="left" w:pos="10076"/>
+        <w:tab w:val="left" w:pos="10992"/>
+        <w:tab w:val="left" w:pos="11908"/>
+        <w:tab w:val="left" w:pos="12824"/>
+        <w:tab w:val="left" w:pos="13740"/>
+        <w:tab w:val="left" w:pos="14656"/>
+      </w:tabs>
+      <w:spacing w:before="0" w:after="0" w:line="240" w:lineRule="auto"/>
+    </w:pPr>
+    <w:rPr>
+      <w:rFonts w:ascii="Courier New" w:eastAsia="Times New Roman" w:hAnsi="Courier New" w:cs="Courier New"/>
+      <w:lang w:val="en-AU"/>
+    </w:rPr>
+  </w:style>
+  <w:style w:type="character" w:customStyle="1" w:styleId="HTMLPreformattedChar">
+    <w:name w:val="HTML Preformatted Char"/>
+    <w:basedOn w:val="DefaultParagraphFont"/>
+    <w:link w:val="HTMLPreformatted"/>
+    <w:uiPriority w:val="99"/>
+    <w:semiHidden/>
+    <w:rsid w:val="00910561"/>
+    <w:rPr>
+      <w:rFonts w:ascii="Courier New" w:eastAsia="Times New Roman" w:hAnsi="Courier New" w:cs="Courier New"/>
+      <w:lang w:val="en-AU"/>
+    </w:rPr>
+  </w:style>
 </w:styles>
 </file>
 

</xml_diff>

<commit_message>
switched to search in toolbar
</commit_message>
<xml_diff>
--- a/.dev log.docx
+++ b/.dev log.docx
@@ -1227,6 +1227,303 @@
         <w:t>}</w:t>
       </w:r>
     </w:p>
+    <w:p>
+      <w:pPr>
+        <w:pStyle w:val="Heading2"/>
+        <w:rPr>
+          <w:lang w:val="en-AU"/>
+        </w:rPr>
+      </w:pPr>
+      <w:r>
+        <w:rPr>
+          <w:lang w:val="en-AU"/>
+        </w:rPr>
+        <w:t>31 dec 2022</w:t>
+      </w:r>
+    </w:p>
+    <w:p>
+      <w:pPr>
+        <w:pStyle w:val="Heading3"/>
+        <w:rPr>
+          <w:lang w:val="en-AU"/>
+        </w:rPr>
+      </w:pPr>
+      <w:r>
+        <w:rPr>
+          <w:lang w:val="en-AU"/>
+        </w:rPr>
+        <w:t>moving settings from activity to fragment</w:t>
+      </w:r>
+    </w:p>
+    <w:p>
+      <w:pPr>
+        <w:pStyle w:val="Heading4"/>
+        <w:rPr>
+          <w:lang w:val="en-AU"/>
+        </w:rPr>
+      </w:pPr>
+      <w:r>
+        <w:rPr>
+          <w:lang w:val="en-AU"/>
+        </w:rPr>
+        <w:lastRenderedPageBreak/>
+        <w:t>issue: context as settingsfragment – cast never succeeds</w:t>
+      </w:r>
+    </w:p>
+    <w:p>
+      <w:pPr>
+        <w:spacing w:after="0"/>
+        <w:rPr>
+          <w:sz w:val="4"/>
+          <w:szCs w:val="4"/>
+          <w:lang w:val="en-AU"/>
+        </w:rPr>
+      </w:pPr>
+    </w:p>
+    <w:tbl>
+      <w:tblPr>
+        <w:tblStyle w:val="TableGrid"/>
+        <w:tblW w:w="0" w:type="auto"/>
+        <w:tblBorders>
+          <w:top w:val="none" w:sz="0" w:space="0" w:color="auto"/>
+          <w:left w:val="none" w:sz="0" w:space="0" w:color="auto"/>
+          <w:bottom w:val="none" w:sz="0" w:space="0" w:color="auto"/>
+          <w:right w:val="none" w:sz="0" w:space="0" w:color="auto"/>
+          <w:insideH w:val="none" w:sz="0" w:space="0" w:color="auto"/>
+          <w:insideV w:val="none" w:sz="0" w:space="0" w:color="auto"/>
+        </w:tblBorders>
+        <w:tblLook w:val="04A0" w:firstRow="1" w:lastRow="0" w:firstColumn="1" w:lastColumn="0" w:noHBand="0" w:noVBand="1"/>
+      </w:tblPr>
+      <w:tblGrid>
+        <w:gridCol w:w="1271"/>
+        <w:gridCol w:w="7745"/>
+      </w:tblGrid>
+      <w:tr>
+        <w:tc>
+          <w:tcPr>
+            <w:tcW w:w="1271" w:type="dxa"/>
+          </w:tcPr>
+          <w:p>
+            <w:pPr>
+              <w:rPr>
+                <w:b/>
+                <w:bCs/>
+                <w:lang w:val="en-AU"/>
+              </w:rPr>
+            </w:pPr>
+            <w:r>
+              <w:rPr>
+                <w:b/>
+                <w:bCs/>
+                <w:lang w:val="en-AU"/>
+              </w:rPr>
+              <w:t>Issue description</w:t>
+            </w:r>
+          </w:p>
+        </w:tc>
+        <w:tc>
+          <w:tcPr>
+            <w:tcW w:w="7745" w:type="dxa"/>
+          </w:tcPr>
+          <w:p>
+            <w:pPr>
+              <w:jc w:val="both"/>
+              <w:rPr>
+                <w:lang w:val="en-AU"/>
+              </w:rPr>
+            </w:pPr>
+            <w:r>
+              <w:rPr>
+                <w:lang w:val="en-AU"/>
+              </w:rPr>
+              <w:t xml:space="preserve">I want to call a method </w:t>
+            </w:r>
+            <w:proofErr w:type="spellStart"/>
+            <w:r>
+              <w:rPr>
+                <w:i/>
+                <w:iCs/>
+                <w:lang w:val="en-AU"/>
+              </w:rPr>
+              <w:t>updateSettings</w:t>
+            </w:r>
+            <w:proofErr w:type="spellEnd"/>
+            <w:r>
+              <w:rPr>
+                <w:lang w:val="en-AU"/>
+              </w:rPr>
+              <w:t xml:space="preserve"> in </w:t>
+            </w:r>
+            <w:proofErr w:type="spellStart"/>
+            <w:r>
+              <w:rPr>
+                <w:lang w:val="en-AU"/>
+              </w:rPr>
+              <w:t>SettingsFragment</w:t>
+            </w:r>
+            <w:proofErr w:type="spellEnd"/>
+            <w:r>
+              <w:rPr>
+                <w:lang w:val="en-AU"/>
+              </w:rPr>
+              <w:t xml:space="preserve"> within the </w:t>
+            </w:r>
+            <w:proofErr w:type="spellStart"/>
+            <w:r>
+              <w:rPr>
+                <w:lang w:val="en-AU"/>
+              </w:rPr>
+              <w:t>RecyclerView</w:t>
+            </w:r>
+            <w:proofErr w:type="spellEnd"/>
+            <w:r>
+              <w:rPr>
+                <w:lang w:val="en-AU"/>
+              </w:rPr>
+              <w:t xml:space="preserve"> Adapter class, so I tried doing </w:t>
+            </w:r>
+            <w:r>
+              <w:rPr>
+                <w:i/>
+                <w:iCs/>
+                <w:lang w:val="en-AU"/>
+              </w:rPr>
+              <w:t xml:space="preserve">(context as </w:t>
+            </w:r>
+            <w:proofErr w:type="spellStart"/>
+            <w:r>
+              <w:rPr>
+                <w:i/>
+                <w:iCs/>
+                <w:lang w:val="en-AU"/>
+              </w:rPr>
+              <w:t>SettingsFragment</w:t>
+            </w:r>
+            <w:proofErr w:type="spellEnd"/>
+            <w:r>
+              <w:rPr>
+                <w:i/>
+                <w:iCs/>
+                <w:lang w:val="en-AU"/>
+              </w:rPr>
+              <w:t>).</w:t>
+            </w:r>
+            <w:proofErr w:type="spellStart"/>
+            <w:r>
+              <w:rPr>
+                <w:i/>
+                <w:iCs/>
+                <w:lang w:val="en-AU"/>
+              </w:rPr>
+              <w:t>updateSettings</w:t>
+            </w:r>
+            <w:proofErr w:type="spellEnd"/>
+            <w:r>
+              <w:rPr>
+                <w:lang w:val="en-AU"/>
+              </w:rPr>
+              <w:t xml:space="preserve"> but this throws an error: “cast never succeeds”. </w:t>
+            </w:r>
+          </w:p>
+        </w:tc>
+      </w:tr>
+      <w:tr>
+        <w:tc>
+          <w:tcPr>
+            <w:tcW w:w="1271" w:type="dxa"/>
+          </w:tcPr>
+          <w:p>
+            <w:pPr>
+              <w:rPr>
+                <w:b/>
+                <w:bCs/>
+                <w:lang w:val="en-AU"/>
+              </w:rPr>
+            </w:pPr>
+            <w:r>
+              <w:rPr>
+                <w:b/>
+                <w:bCs/>
+                <w:lang w:val="en-AU"/>
+              </w:rPr>
+              <w:t xml:space="preserve">Solution </w:t>
+            </w:r>
+          </w:p>
+        </w:tc>
+        <w:tc>
+          <w:tcPr>
+            <w:tcW w:w="7745" w:type="dxa"/>
+          </w:tcPr>
+          <w:p>
+            <w:pPr>
+              <w:jc w:val="both"/>
+            </w:pPr>
+            <w:r>
+              <w:rPr>
+                <w:lang w:val="en-AU"/>
+              </w:rPr>
+              <w:t xml:space="preserve">Initially, I thought I could implement an interface, but then I realized it would be easier if I just moved </w:t>
+            </w:r>
+            <w:proofErr w:type="spellStart"/>
+            <w:r>
+              <w:rPr>
+                <w:i/>
+                <w:iCs/>
+                <w:lang w:val="en-AU"/>
+              </w:rPr>
+              <w:t>updateSettings</w:t>
+            </w:r>
+            <w:proofErr w:type="spellEnd"/>
+            <w:r>
+              <w:t xml:space="preserve"> to </w:t>
+            </w:r>
+            <w:proofErr w:type="spellStart"/>
+            <w:r>
+              <w:t>ParentActivity</w:t>
+            </w:r>
+            <w:proofErr w:type="spellEnd"/>
+            <w:r>
+              <w:t xml:space="preserve"> and did </w:t>
+            </w:r>
+            <w:r>
+              <w:rPr>
+                <w:i/>
+                <w:iCs/>
+              </w:rPr>
+              <w:t xml:space="preserve">(context as </w:t>
+            </w:r>
+            <w:proofErr w:type="spellStart"/>
+            <w:r>
+              <w:rPr>
+                <w:i/>
+                <w:iCs/>
+              </w:rPr>
+              <w:t>ParentActivity</w:t>
+            </w:r>
+            <w:proofErr w:type="spellEnd"/>
+            <w:r>
+              <w:rPr>
+                <w:i/>
+                <w:iCs/>
+              </w:rPr>
+              <w:t>).</w:t>
+            </w:r>
+            <w:proofErr w:type="spellStart"/>
+            <w:r>
+              <w:rPr>
+                <w:i/>
+                <w:iCs/>
+              </w:rPr>
+              <w:t>updateSettings</w:t>
+            </w:r>
+            <w:proofErr w:type="spellEnd"/>
+            <w:r>
+              <w:t xml:space="preserve"> in the Adapter. This worked. </w:t>
+            </w:r>
+          </w:p>
+        </w:tc>
+      </w:tr>
+    </w:tbl>
     <w:p>
       <w:pPr>
         <w:rPr>
@@ -1851,7 +2148,6 @@
   <w:style w:type="character" w:default="1" w:styleId="DefaultParagraphFont">
     <w:name w:val="Default Paragraph Font"/>
     <w:uiPriority w:val="1"/>
-    <w:semiHidden/>
     <w:unhideWhenUsed/>
   </w:style>
   <w:style w:type="table" w:default="1" w:styleId="TableNormal">

</xml_diff>

<commit_message>
started doing search function; todo: implement search logic
</commit_message>
<xml_diff>
--- a/.dev log.docx
+++ b/.dev log.docx
@@ -4,6 +4,7 @@
   <w:body>
     <w:p>
       <w:pPr>
+        <w:jc w:val="center"/>
         <w:rPr>
           <w:rStyle w:val="IntenseEmphasis"/>
           <w:lang w:val="en-US"/>
@@ -1520,6 +1521,282 @@
             <w:r>
               <w:t xml:space="preserve"> in the Adapter. This worked. </w:t>
             </w:r>
+          </w:p>
+        </w:tc>
+      </w:tr>
+    </w:tbl>
+    <w:p>
+      <w:pPr>
+        <w:pStyle w:val="Heading2"/>
+        <w:rPr>
+          <w:lang w:val="en-AU"/>
+        </w:rPr>
+      </w:pPr>
+      <w:r>
+        <w:rPr>
+          <w:lang w:val="en-AU"/>
+        </w:rPr>
+        <w:t>1 jan 2023</w:t>
+      </w:r>
+    </w:p>
+    <w:p>
+      <w:pPr>
+        <w:pStyle w:val="Heading3"/>
+        <w:rPr>
+          <w:lang w:val="en-AU"/>
+        </w:rPr>
+      </w:pPr>
+      <w:r>
+        <w:rPr>
+          <w:lang w:val="en-AU"/>
+        </w:rPr>
+        <w:t xml:space="preserve">implementing search function in log </w:t>
+      </w:r>
+    </w:p>
+    <w:p>
+      <w:pPr>
+        <w:spacing w:after="0"/>
+        <w:rPr>
+          <w:sz w:val="4"/>
+          <w:szCs w:val="4"/>
+          <w:lang w:val="en-AU"/>
+        </w:rPr>
+      </w:pPr>
+    </w:p>
+    <w:tbl>
+      <w:tblPr>
+        <w:tblStyle w:val="TableGrid"/>
+        <w:tblW w:w="0" w:type="auto"/>
+        <w:tblLook w:val="04A0" w:firstRow="1" w:lastRow="0" w:firstColumn="1" w:lastColumn="0" w:noHBand="0" w:noVBand="1"/>
+      </w:tblPr>
+      <w:tblGrid>
+        <w:gridCol w:w="1696"/>
+        <w:gridCol w:w="2812"/>
+        <w:gridCol w:w="4508"/>
+      </w:tblGrid>
+      <w:tr>
+        <w:tc>
+          <w:tcPr>
+            <w:tcW w:w="1696" w:type="dxa"/>
+          </w:tcPr>
+          <w:p>
+            <w:pPr>
+              <w:rPr>
+                <w:b/>
+                <w:bCs/>
+                <w:lang w:val="en-AU"/>
+              </w:rPr>
+            </w:pPr>
+            <w:r>
+              <w:rPr>
+                <w:b/>
+                <w:bCs/>
+                <w:lang w:val="en-AU"/>
+              </w:rPr>
+              <w:t xml:space="preserve">The idea </w:t>
+            </w:r>
+          </w:p>
+        </w:tc>
+        <w:tc>
+          <w:tcPr>
+            <w:tcW w:w="7320" w:type="dxa"/>
+            <w:gridSpan w:val="2"/>
+          </w:tcPr>
+          <w:p>
+            <w:pPr>
+              <w:jc w:val="both"/>
+              <w:rPr>
+                <w:i/>
+                <w:iCs/>
+                <w:lang w:val="en-AU"/>
+              </w:rPr>
+            </w:pPr>
+            <w:r>
+              <w:rPr>
+                <w:lang w:val="en-AU"/>
+              </w:rPr>
+              <w:t xml:space="preserve">In </w:t>
+            </w:r>
+            <w:proofErr w:type="spellStart"/>
+            <w:r>
+              <w:rPr>
+                <w:lang w:val="en-AU"/>
+              </w:rPr>
+              <w:t>FragmentLog</w:t>
+            </w:r>
+            <w:proofErr w:type="spellEnd"/>
+            <w:r>
+              <w:rPr>
+                <w:lang w:val="en-AU"/>
+              </w:rPr>
+              <w:t>, users can search by a) Subject, or b) Task. User’s input (</w:t>
+            </w:r>
+            <w:r>
+              <w:rPr>
+                <w:i/>
+                <w:iCs/>
+                <w:lang w:val="en-AU"/>
+              </w:rPr>
+              <w:t>p0</w:t>
+            </w:r>
+            <w:r>
+              <w:rPr>
+                <w:lang w:val="en-AU"/>
+              </w:rPr>
+              <w:t xml:space="preserve">) will be looked up against each Task item’s Subject and Task. Task items which have valid Subjects and/or Tasks will be shown in the </w:t>
+            </w:r>
+            <w:proofErr w:type="spellStart"/>
+            <w:r>
+              <w:rPr>
+                <w:lang w:val="en-AU"/>
+              </w:rPr>
+              <w:t>RecyclerView</w:t>
+            </w:r>
+            <w:proofErr w:type="spellEnd"/>
+            <w:r>
+              <w:rPr>
+                <w:lang w:val="en-AU"/>
+              </w:rPr>
+              <w:t xml:space="preserve">. </w:t>
+            </w:r>
+          </w:p>
+        </w:tc>
+      </w:tr>
+      <w:tr>
+        <w:tc>
+          <w:tcPr>
+            <w:tcW w:w="1696" w:type="dxa"/>
+          </w:tcPr>
+          <w:p>
+            <w:pPr>
+              <w:rPr>
+                <w:b/>
+                <w:bCs/>
+                <w:lang w:val="en-AU"/>
+              </w:rPr>
+            </w:pPr>
+            <w:r>
+              <w:rPr>
+                <w:b/>
+                <w:bCs/>
+                <w:lang w:val="en-AU"/>
+              </w:rPr>
+              <w:t xml:space="preserve">Implementation </w:t>
+            </w:r>
+          </w:p>
+        </w:tc>
+        <w:tc>
+          <w:tcPr>
+            <w:tcW w:w="7320" w:type="dxa"/>
+            <w:gridSpan w:val="2"/>
+          </w:tcPr>
+          <w:p>
+            <w:pPr>
+              <w:rPr>
+                <w:lang w:val="en-AU"/>
+              </w:rPr>
+            </w:pPr>
+          </w:p>
+        </w:tc>
+      </w:tr>
+      <w:tr>
+        <w:tc>
+          <w:tcPr>
+            <w:tcW w:w="4508" w:type="dxa"/>
+            <w:gridSpan w:val="2"/>
+          </w:tcPr>
+          <w:p>
+            <w:pPr>
+              <w:rPr>
+                <w:b/>
+                <w:bCs/>
+                <w:lang w:val="en-AU"/>
+              </w:rPr>
+            </w:pPr>
+            <w:r>
+              <w:rPr>
+                <w:b/>
+                <w:bCs/>
+                <w:lang w:val="en-AU"/>
+              </w:rPr>
+              <w:t xml:space="preserve">Issues </w:t>
+            </w:r>
+          </w:p>
+        </w:tc>
+        <w:tc>
+          <w:tcPr>
+            <w:tcW w:w="4508" w:type="dxa"/>
+          </w:tcPr>
+          <w:p>
+            <w:pPr>
+              <w:rPr>
+                <w:b/>
+                <w:bCs/>
+                <w:lang w:val="en-AU"/>
+              </w:rPr>
+            </w:pPr>
+            <w:r>
+              <w:rPr>
+                <w:b/>
+                <w:bCs/>
+                <w:lang w:val="en-AU"/>
+              </w:rPr>
+              <w:t xml:space="preserve">Solutions </w:t>
+            </w:r>
+          </w:p>
+        </w:tc>
+      </w:tr>
+      <w:tr>
+        <w:tc>
+          <w:tcPr>
+            <w:tcW w:w="4508" w:type="dxa"/>
+            <w:gridSpan w:val="2"/>
+          </w:tcPr>
+          <w:p>
+            <w:pPr>
+              <w:rPr>
+                <w:lang w:val="en-AU"/>
+              </w:rPr>
+            </w:pPr>
+          </w:p>
+        </w:tc>
+        <w:tc>
+          <w:tcPr>
+            <w:tcW w:w="4508" w:type="dxa"/>
+          </w:tcPr>
+          <w:p>
+            <w:pPr>
+              <w:rPr>
+                <w:lang w:val="en-AU"/>
+              </w:rPr>
+            </w:pPr>
+          </w:p>
+        </w:tc>
+      </w:tr>
+      <w:tr>
+        <w:tc>
+          <w:tcPr>
+            <w:tcW w:w="4508" w:type="dxa"/>
+            <w:gridSpan w:val="2"/>
+          </w:tcPr>
+          <w:p>
+            <w:pPr>
+              <w:rPr>
+                <w:lang w:val="en-AU"/>
+              </w:rPr>
+            </w:pPr>
+          </w:p>
+        </w:tc>
+        <w:tc>
+          <w:tcPr>
+            <w:tcW w:w="4508" w:type="dxa"/>
+          </w:tcPr>
+          <w:p>
+            <w:pPr>
+              <w:rPr>
+                <w:lang w:val="en-AU"/>
+              </w:rPr>
+            </w:pPr>
           </w:p>
         </w:tc>
       </w:tr>
@@ -2148,6 +2425,7 @@
   <w:style w:type="character" w:default="1" w:styleId="DefaultParagraphFont">
     <w:name w:val="Default Paragraph Font"/>
     <w:uiPriority w:val="1"/>
+    <w:semiHidden/>
     <w:unhideWhenUsed/>
   </w:style>
   <w:style w:type="table" w:default="1" w:styleId="TableNormal">

</xml_diff>

<commit_message>
trying to fix swipes after search
</commit_message>
<xml_diff>
--- a/.dev log.docx
+++ b/.dev log.docx
@@ -1696,6 +1696,12 @@
                 <w:lang w:val="en-AU"/>
               </w:rPr>
             </w:pPr>
+            <w:r>
+              <w:rPr>
+                <w:lang w:val="en-AU"/>
+              </w:rPr>
+              <w:t xml:space="preserve">Refer to Notes document on implementing filtering / search functions. </w:t>
+            </w:r>
           </w:p>
         </w:tc>
       </w:tr>
@@ -1753,11 +1759,78 @@
             <w:gridSpan w:val="2"/>
           </w:tcPr>
           <w:p>
-            <w:pPr>
-              <w:rPr>
-                <w:lang w:val="en-AU"/>
-              </w:rPr>
-            </w:pPr>
+            <w:r>
+              <w:rPr>
+                <w:lang w:val="en-AU"/>
+              </w:rPr>
+              <w:t xml:space="preserve">Some back-end </w:t>
+            </w:r>
+            <w:proofErr w:type="spellStart"/>
+            <w:r>
+              <w:rPr>
+                <w:i/>
+                <w:iCs/>
+                <w:lang w:val="en-AU"/>
+              </w:rPr>
+              <w:t>ArrayLists</w:t>
+            </w:r>
+            <w:proofErr w:type="spellEnd"/>
+            <w:r>
+              <w:t xml:space="preserve"> get modified when user searches and doesn’t go back to the original ones when user exits search. If user swipes after exiting search, there will be a duplicate of another </w:t>
+            </w:r>
+            <w:proofErr w:type="spellStart"/>
+            <w:r>
+              <w:t>taskItem</w:t>
+            </w:r>
+            <w:proofErr w:type="spellEnd"/>
+            <w:r>
+              <w:t xml:space="preserve"> being shown in the </w:t>
+            </w:r>
+            <w:proofErr w:type="spellStart"/>
+            <w:r>
+              <w:t>RecyclerView</w:t>
+            </w:r>
+            <w:proofErr w:type="spellEnd"/>
+            <w:r>
+              <w:t xml:space="preserve">. </w:t>
+            </w:r>
+          </w:p>
+          <w:p>
+            <w:r>
+              <w:t xml:space="preserve">If I swipe to Done and back to </w:t>
+            </w:r>
+            <w:proofErr w:type="spellStart"/>
+            <w:r>
+              <w:t>Todo</w:t>
+            </w:r>
+            <w:proofErr w:type="spellEnd"/>
+            <w:r>
+              <w:t xml:space="preserve"> though, the </w:t>
+            </w:r>
+            <w:proofErr w:type="spellStart"/>
+            <w:r>
+              <w:t>RecyclerView</w:t>
+            </w:r>
+            <w:proofErr w:type="spellEnd"/>
+            <w:r>
+              <w:t xml:space="preserve"> fixes itself and shows the correct items – possibly to do with </w:t>
+            </w:r>
+            <w:proofErr w:type="spellStart"/>
+            <w:r>
+              <w:t>onResume</w:t>
+            </w:r>
+            <w:proofErr w:type="spellEnd"/>
+            <w:r>
+              <w:t xml:space="preserve">? It resets back-end lists </w:t>
+            </w:r>
+            <w:proofErr w:type="gramStart"/>
+            <w:r>
+              <w:t>there?</w:t>
+            </w:r>
+            <w:proofErr w:type="gramEnd"/>
+            <w:r>
+              <w:t xml:space="preserve"> </w:t>
+            </w:r>
           </w:p>
         </w:tc>
         <w:tc>
@@ -2425,7 +2498,6 @@
   <w:style w:type="character" w:default="1" w:styleId="DefaultParagraphFont">
     <w:name w:val="Default Paragraph Font"/>
     <w:uiPriority w:val="1"/>
-    <w:semiHidden/>
     <w:unhideWhenUsed/>
   </w:style>
   <w:style w:type="table" w:default="1" w:styleId="TableNormal">

</xml_diff>

<commit_message>
update lists before filtering
</commit_message>
<xml_diff>
--- a/.dev log.docx
+++ b/.dev log.docx
@@ -1831,6 +1831,155 @@
             <w:r>
               <w:t xml:space="preserve"> </w:t>
             </w:r>
+          </w:p>
+        </w:tc>
+        <w:tc>
+          <w:tcPr>
+            <w:tcW w:w="4508" w:type="dxa"/>
+          </w:tcPr>
+          <w:p>
+            <w:pPr>
+              <w:rPr>
+                <w:lang w:val="en-AU"/>
+              </w:rPr>
+            </w:pPr>
+          </w:p>
+        </w:tc>
+      </w:tr>
+      <w:tr>
+        <w:tc>
+          <w:tcPr>
+            <w:tcW w:w="4508" w:type="dxa"/>
+            <w:gridSpan w:val="2"/>
+          </w:tcPr>
+          <w:p>
+            <w:pPr>
+              <w:rPr>
+                <w:lang w:val="en-AU"/>
+              </w:rPr>
+            </w:pPr>
+            <w:proofErr w:type="spellStart"/>
+            <w:r>
+              <w:rPr>
+                <w:lang w:val="en-AU"/>
+              </w:rPr>
+              <w:t>FragmentLog’s</w:t>
+            </w:r>
+            <w:proofErr w:type="spellEnd"/>
+            <w:r>
+              <w:rPr>
+                <w:lang w:val="en-AU"/>
+              </w:rPr>
+              <w:t xml:space="preserve"> </w:t>
+            </w:r>
+            <w:proofErr w:type="spellStart"/>
+            <w:r>
+              <w:rPr>
+                <w:lang w:val="en-AU"/>
+              </w:rPr>
+              <w:t>todoList</w:t>
+            </w:r>
+            <w:proofErr w:type="spellEnd"/>
+            <w:r>
+              <w:rPr>
+                <w:lang w:val="en-AU"/>
+              </w:rPr>
+              <w:t xml:space="preserve"> and </w:t>
+            </w:r>
+            <w:proofErr w:type="spellStart"/>
+            <w:r>
+              <w:rPr>
+                <w:lang w:val="en-AU"/>
+              </w:rPr>
+              <w:t>doneList</w:t>
+            </w:r>
+            <w:proofErr w:type="spellEnd"/>
+            <w:r>
+              <w:rPr>
+                <w:lang w:val="en-AU"/>
+              </w:rPr>
+              <w:t xml:space="preserve"> are not updated when user swipes after search. </w:t>
+            </w:r>
+          </w:p>
+        </w:tc>
+        <w:tc>
+          <w:tcPr>
+            <w:tcW w:w="4508" w:type="dxa"/>
+          </w:tcPr>
+          <w:p>
+            <w:r>
+              <w:rPr>
+                <w:lang w:val="en-AU"/>
+              </w:rPr>
+              <w:t xml:space="preserve">Called </w:t>
+            </w:r>
+            <w:proofErr w:type="spellStart"/>
+            <w:r>
+              <w:rPr>
+                <w:i/>
+                <w:iCs/>
+                <w:lang w:val="en-AU"/>
+              </w:rPr>
+              <w:t>fragmentResultListener</w:t>
+            </w:r>
+            <w:proofErr w:type="spellEnd"/>
+            <w:r>
+              <w:rPr>
+                <w:i/>
+                <w:iCs/>
+                <w:lang w:val="en-AU"/>
+              </w:rPr>
+              <w:t xml:space="preserve"> </w:t>
+            </w:r>
+            <w:r>
+              <w:rPr>
+                <w:lang w:val="en-AU"/>
+              </w:rPr>
+              <w:t xml:space="preserve">before calling </w:t>
+            </w:r>
+            <w:r>
+              <w:rPr>
+                <w:i/>
+                <w:iCs/>
+                <w:lang w:val="en-AU"/>
+              </w:rPr>
+              <w:t>filter</w:t>
+            </w:r>
+            <w:r>
+              <w:rPr>
+                <w:lang w:val="en-AU"/>
+              </w:rPr>
+              <w:t xml:space="preserve"> to update lists in </w:t>
+            </w:r>
+            <w:proofErr w:type="spellStart"/>
+            <w:r>
+              <w:rPr>
+                <w:lang w:val="en-AU"/>
+              </w:rPr>
+              <w:t>FragmentLog</w:t>
+            </w:r>
+            <w:proofErr w:type="spellEnd"/>
+            <w:r>
+              <w:rPr>
+                <w:lang w:val="en-AU"/>
+              </w:rPr>
+              <w:t xml:space="preserve">. </w:t>
+            </w:r>
+          </w:p>
+        </w:tc>
+      </w:tr>
+      <w:tr>
+        <w:tc>
+          <w:tcPr>
+            <w:tcW w:w="4508" w:type="dxa"/>
+            <w:gridSpan w:val="2"/>
+          </w:tcPr>
+          <w:p>
+            <w:pPr>
+              <w:rPr>
+                <w:lang w:val="en-AU"/>
+              </w:rPr>
+            </w:pPr>
           </w:p>
         </w:tc>
         <w:tc>

</xml_diff>

<commit_message>
took a break from trying to fix search; before trying calendar fragment
</commit_message>
<xml_diff>
--- a/.dev log.docx
+++ b/.dev log.docx
@@ -1759,6 +1759,9 @@
             <w:gridSpan w:val="2"/>
           </w:tcPr>
           <w:p>
+            <w:pPr>
+              <w:jc w:val="both"/>
+            </w:pPr>
             <w:r>
               <w:rPr>
                 <w:lang w:val="en-AU"/>
@@ -1796,6 +1799,9 @@
             </w:r>
           </w:p>
           <w:p>
+            <w:pPr>
+              <w:jc w:val="both"/>
+            </w:pPr>
             <w:r>
               <w:t xml:space="preserve">If I swipe to Done and back to </w:t>
             </w:r>
@@ -1839,10 +1845,81 @@
           </w:tcPr>
           <w:p>
             <w:pPr>
-              <w:rPr>
-                <w:lang w:val="en-AU"/>
-              </w:rPr>
-            </w:pPr>
+              <w:jc w:val="both"/>
+            </w:pPr>
+            <w:r>
+              <w:rPr>
+                <w:lang w:val="en-AU"/>
+              </w:rPr>
+              <w:t xml:space="preserve">I could call </w:t>
+            </w:r>
+            <w:proofErr w:type="spellStart"/>
+            <w:r>
+              <w:rPr>
+                <w:i/>
+                <w:iCs/>
+                <w:lang w:val="en-AU"/>
+              </w:rPr>
+              <w:t>getLists</w:t>
+            </w:r>
+            <w:proofErr w:type="spellEnd"/>
+            <w:r>
+              <w:t xml:space="preserve"> upon user swipe and that fixes the duplicate item issue but that would cause the </w:t>
+            </w:r>
+            <w:proofErr w:type="spellStart"/>
+            <w:r>
+              <w:t>RecyclerView</w:t>
+            </w:r>
+            <w:proofErr w:type="spellEnd"/>
+            <w:r>
+              <w:t xml:space="preserve"> animations to be jerky</w:t>
+            </w:r>
+            <w:r>
+              <w:t xml:space="preserve"> since </w:t>
+            </w:r>
+            <w:proofErr w:type="spellStart"/>
+            <w:r>
+              <w:rPr>
+                <w:i/>
+                <w:iCs/>
+              </w:rPr>
+              <w:t>getLists</w:t>
+            </w:r>
+            <w:proofErr w:type="spellEnd"/>
+            <w:r>
+              <w:t xml:space="preserve"> calls </w:t>
+            </w:r>
+            <w:proofErr w:type="spellStart"/>
+            <w:r>
+              <w:rPr>
+                <w:i/>
+                <w:iCs/>
+              </w:rPr>
+              <w:t>createRV</w:t>
+            </w:r>
+            <w:proofErr w:type="spellEnd"/>
+            <w:r>
+              <w:t xml:space="preserve">. I think this solves the duplicate issue because it recreates the RV, not because it updates the lists – I tried updating </w:t>
+            </w:r>
+            <w:proofErr w:type="gramStart"/>
+            <w:r>
+              <w:t>lists</w:t>
+            </w:r>
+            <w:proofErr w:type="gramEnd"/>
+            <w:r>
+              <w:t xml:space="preserve"> but it still had duplicate items. </w:t>
+            </w:r>
+            <w:commentRangeStart w:id="0"/>
+            <w:r>
+              <w:t xml:space="preserve">Not sure how to fix the duplicate items without recreating the RV. </w:t>
+            </w:r>
+            <w:commentRangeEnd w:id="0"/>
+            <w:r>
+              <w:rPr>
+                <w:rStyle w:val="CommentReference"/>
+              </w:rPr>
+              <w:commentReference w:id="0"/>
+            </w:r>
           </w:p>
         </w:tc>
       </w:tr>
@@ -1854,6 +1931,7 @@
           </w:tcPr>
           <w:p>
             <w:pPr>
+              <w:jc w:val="both"/>
               <w:rPr>
                 <w:lang w:val="en-AU"/>
               </w:rPr>
@@ -1907,6 +1985,9 @@
             <w:tcW w:w="4508" w:type="dxa"/>
           </w:tcPr>
           <w:p>
+            <w:pPr>
+              <w:jc w:val="both"/>
+            </w:pPr>
             <w:r>
               <w:rPr>
                 <w:lang w:val="en-AU"/>
@@ -1976,6 +2057,7 @@
           </w:tcPr>
           <w:p>
             <w:pPr>
+              <w:jc w:val="both"/>
               <w:rPr>
                 <w:lang w:val="en-AU"/>
               </w:rPr>
@@ -2014,7 +2096,14 @@
               <w:rPr>
                 <w:lang w:val="en-AU"/>
               </w:rPr>
-              <w:t xml:space="preserve"> is still showing the modified lists), </w:t>
+              <w:t xml:space="preserve"> is still showing the </w:t>
+            </w:r>
+            <w:commentRangeStart w:id="1"/>
+            <w:r>
+              <w:rPr>
+                <w:lang w:val="en-AU"/>
+              </w:rPr>
+              <w:t xml:space="preserve">modified lists), </w:t>
             </w:r>
             <w:proofErr w:type="spellStart"/>
             <w:r>
@@ -2042,7 +2131,20 @@
               <w:rPr>
                 <w:lang w:val="en-AU"/>
               </w:rPr>
-              <w:t xml:space="preserve"> is not updated to reflect the new position-index pairs. </w:t>
+              <w:t xml:space="preserve"> is not updated to </w:t>
+            </w:r>
+            <w:commentRangeEnd w:id="1"/>
+            <w:r>
+              <w:rPr>
+                <w:rStyle w:val="CommentReference"/>
+              </w:rPr>
+              <w:commentReference w:id="1"/>
+            </w:r>
+            <w:r>
+              <w:rPr>
+                <w:lang w:val="en-AU"/>
+              </w:rPr>
+              <w:t xml:space="preserve">reflect the new position-index pairs. </w:t>
             </w:r>
           </w:p>
         </w:tc>
@@ -2052,6 +2154,7 @@
           </w:tcPr>
           <w:p>
             <w:pPr>
+              <w:jc w:val="both"/>
               <w:rPr>
                 <w:lang w:val="en-AU"/>
               </w:rPr>
@@ -2067,6 +2170,7 @@
           </w:tcPr>
           <w:p>
             <w:pPr>
+              <w:jc w:val="both"/>
               <w:rPr>
                 <w:lang w:val="en-AU"/>
               </w:rPr>
@@ -2079,6 +2183,408 @@
           </w:tcPr>
           <w:p>
             <w:pPr>
+              <w:jc w:val="both"/>
+              <w:rPr>
+                <w:lang w:val="en-AU"/>
+              </w:rPr>
+            </w:pPr>
+          </w:p>
+        </w:tc>
+      </w:tr>
+      <w:tr>
+        <w:tc>
+          <w:tcPr>
+            <w:tcW w:w="4508" w:type="dxa"/>
+            <w:gridSpan w:val="2"/>
+          </w:tcPr>
+          <w:p>
+            <w:pPr>
+              <w:jc w:val="both"/>
+              <w:rPr>
+                <w:lang w:val="en-AU"/>
+              </w:rPr>
+            </w:pPr>
+          </w:p>
+        </w:tc>
+        <w:tc>
+          <w:tcPr>
+            <w:tcW w:w="4508" w:type="dxa"/>
+          </w:tcPr>
+          <w:p>
+            <w:pPr>
+              <w:jc w:val="both"/>
+              <w:rPr>
+                <w:lang w:val="en-AU"/>
+              </w:rPr>
+            </w:pPr>
+          </w:p>
+        </w:tc>
+      </w:tr>
+      <w:tr>
+        <w:tc>
+          <w:tcPr>
+            <w:tcW w:w="4508" w:type="dxa"/>
+            <w:gridSpan w:val="2"/>
+          </w:tcPr>
+          <w:p>
+            <w:pPr>
+              <w:jc w:val="both"/>
+              <w:rPr>
+                <w:lang w:val="en-AU"/>
+              </w:rPr>
+            </w:pPr>
+          </w:p>
+        </w:tc>
+        <w:tc>
+          <w:tcPr>
+            <w:tcW w:w="4508" w:type="dxa"/>
+          </w:tcPr>
+          <w:p>
+            <w:pPr>
+              <w:jc w:val="both"/>
+              <w:rPr>
+                <w:lang w:val="en-AU"/>
+              </w:rPr>
+            </w:pPr>
+          </w:p>
+        </w:tc>
+      </w:tr>
+      <w:tr>
+        <w:tc>
+          <w:tcPr>
+            <w:tcW w:w="4508" w:type="dxa"/>
+            <w:gridSpan w:val="2"/>
+          </w:tcPr>
+          <w:p>
+            <w:pPr>
+              <w:jc w:val="both"/>
+              <w:rPr>
+                <w:lang w:val="en-AU"/>
+              </w:rPr>
+            </w:pPr>
+          </w:p>
+        </w:tc>
+        <w:tc>
+          <w:tcPr>
+            <w:tcW w:w="4508" w:type="dxa"/>
+          </w:tcPr>
+          <w:p>
+            <w:pPr>
+              <w:jc w:val="both"/>
+              <w:rPr>
+                <w:lang w:val="en-AU"/>
+              </w:rPr>
+            </w:pPr>
+          </w:p>
+        </w:tc>
+      </w:tr>
+    </w:tbl>
+    <w:p>
+      <w:pPr>
+        <w:pStyle w:val="Heading2"/>
+        <w:rPr>
+          <w:lang w:val="en-AU"/>
+        </w:rPr>
+      </w:pPr>
+      <w:r>
+        <w:rPr>
+          <w:lang w:val="en-AU"/>
+        </w:rPr>
+        <w:t>2 jan 2023</w:t>
+      </w:r>
+    </w:p>
+    <w:p>
+      <w:pPr>
+        <w:pStyle w:val="Heading3"/>
+        <w:rPr>
+          <w:lang w:val="en-AU"/>
+        </w:rPr>
+      </w:pPr>
+      <w:r>
+        <w:rPr>
+          <w:lang w:val="en-AU"/>
+        </w:rPr>
+        <w:t>creating</w:t>
+      </w:r>
+      <w:r>
+        <w:rPr>
+          <w:lang w:val="en-AU"/>
+        </w:rPr>
+        <w:t xml:space="preserve"> calendar fragment </w:t>
+      </w:r>
+    </w:p>
+    <w:p>
+      <w:pPr>
+        <w:spacing w:after="0"/>
+        <w:rPr>
+          <w:sz w:val="4"/>
+          <w:szCs w:val="4"/>
+          <w:lang w:val="en-AU"/>
+        </w:rPr>
+      </w:pPr>
+    </w:p>
+    <w:tbl>
+      <w:tblPr>
+        <w:tblStyle w:val="TableGrid"/>
+        <w:tblW w:w="0" w:type="auto"/>
+        <w:tblLook w:val="04A0" w:firstRow="1" w:lastRow="0" w:firstColumn="1" w:lastColumn="0" w:noHBand="0" w:noVBand="1"/>
+      </w:tblPr>
+      <w:tblGrid>
+        <w:gridCol w:w="1696"/>
+        <w:gridCol w:w="2812"/>
+        <w:gridCol w:w="4508"/>
+      </w:tblGrid>
+      <w:tr>
+        <w:tc>
+          <w:tcPr>
+            <w:tcW w:w="1696" w:type="dxa"/>
+          </w:tcPr>
+          <w:p>
+            <w:pPr>
+              <w:rPr>
+                <w:b/>
+                <w:bCs/>
+                <w:lang w:val="en-AU"/>
+              </w:rPr>
+            </w:pPr>
+            <w:r>
+              <w:rPr>
+                <w:b/>
+                <w:bCs/>
+                <w:lang w:val="en-AU"/>
+              </w:rPr>
+              <w:t xml:space="preserve">The idea </w:t>
+            </w:r>
+          </w:p>
+        </w:tc>
+        <w:tc>
+          <w:tcPr>
+            <w:tcW w:w="7320" w:type="dxa"/>
+            <w:gridSpan w:val="2"/>
+          </w:tcPr>
+          <w:p>
+            <w:pPr>
+              <w:jc w:val="both"/>
+              <w:rPr>
+                <w:lang w:val="en-AU"/>
+              </w:rPr>
+            </w:pPr>
+          </w:p>
+        </w:tc>
+      </w:tr>
+      <w:tr>
+        <w:tc>
+          <w:tcPr>
+            <w:tcW w:w="1696" w:type="dxa"/>
+          </w:tcPr>
+          <w:p>
+            <w:pPr>
+              <w:rPr>
+                <w:b/>
+                <w:bCs/>
+                <w:lang w:val="en-AU"/>
+              </w:rPr>
+            </w:pPr>
+            <w:r>
+              <w:rPr>
+                <w:b/>
+                <w:bCs/>
+                <w:lang w:val="en-AU"/>
+              </w:rPr>
+              <w:t xml:space="preserve">Implementation </w:t>
+            </w:r>
+          </w:p>
+        </w:tc>
+        <w:tc>
+          <w:tcPr>
+            <w:tcW w:w="7320" w:type="dxa"/>
+            <w:gridSpan w:val="2"/>
+          </w:tcPr>
+          <w:p>
+            <w:pPr>
+              <w:rPr>
+                <w:lang w:val="en-AU"/>
+              </w:rPr>
+            </w:pPr>
+          </w:p>
+        </w:tc>
+      </w:tr>
+      <w:tr>
+        <w:tc>
+          <w:tcPr>
+            <w:tcW w:w="4508" w:type="dxa"/>
+            <w:gridSpan w:val="2"/>
+          </w:tcPr>
+          <w:p>
+            <w:pPr>
+              <w:rPr>
+                <w:b/>
+                <w:bCs/>
+                <w:lang w:val="en-AU"/>
+              </w:rPr>
+            </w:pPr>
+            <w:r>
+              <w:rPr>
+                <w:b/>
+                <w:bCs/>
+                <w:lang w:val="en-AU"/>
+              </w:rPr>
+              <w:t xml:space="preserve">Issues </w:t>
+            </w:r>
+          </w:p>
+        </w:tc>
+        <w:tc>
+          <w:tcPr>
+            <w:tcW w:w="4508" w:type="dxa"/>
+          </w:tcPr>
+          <w:p>
+            <w:pPr>
+              <w:rPr>
+                <w:b/>
+                <w:bCs/>
+                <w:lang w:val="en-AU"/>
+              </w:rPr>
+            </w:pPr>
+            <w:r>
+              <w:rPr>
+                <w:b/>
+                <w:bCs/>
+                <w:lang w:val="en-AU"/>
+              </w:rPr>
+              <w:t xml:space="preserve">Solutions </w:t>
+            </w:r>
+          </w:p>
+        </w:tc>
+      </w:tr>
+      <w:tr>
+        <w:tc>
+          <w:tcPr>
+            <w:tcW w:w="4508" w:type="dxa"/>
+            <w:gridSpan w:val="2"/>
+          </w:tcPr>
+          <w:p>
+            <w:pPr>
+              <w:jc w:val="both"/>
+            </w:pPr>
+          </w:p>
+        </w:tc>
+        <w:tc>
+          <w:tcPr>
+            <w:tcW w:w="4508" w:type="dxa"/>
+          </w:tcPr>
+          <w:p>
+            <w:pPr>
+              <w:jc w:val="both"/>
+            </w:pPr>
+          </w:p>
+        </w:tc>
+      </w:tr>
+      <w:tr>
+        <w:tc>
+          <w:tcPr>
+            <w:tcW w:w="4508" w:type="dxa"/>
+            <w:gridSpan w:val="2"/>
+          </w:tcPr>
+          <w:p>
+            <w:pPr>
+              <w:jc w:val="both"/>
+              <w:rPr>
+                <w:lang w:val="en-AU"/>
+              </w:rPr>
+            </w:pPr>
+          </w:p>
+        </w:tc>
+        <w:tc>
+          <w:tcPr>
+            <w:tcW w:w="4508" w:type="dxa"/>
+          </w:tcPr>
+          <w:p>
+            <w:pPr>
+              <w:jc w:val="both"/>
+            </w:pPr>
+          </w:p>
+        </w:tc>
+      </w:tr>
+      <w:tr>
+        <w:tc>
+          <w:tcPr>
+            <w:tcW w:w="4508" w:type="dxa"/>
+            <w:gridSpan w:val="2"/>
+          </w:tcPr>
+          <w:p>
+            <w:pPr>
+              <w:jc w:val="both"/>
+              <w:rPr>
+                <w:lang w:val="en-AU"/>
+              </w:rPr>
+            </w:pPr>
+          </w:p>
+        </w:tc>
+        <w:tc>
+          <w:tcPr>
+            <w:tcW w:w="4508" w:type="dxa"/>
+          </w:tcPr>
+          <w:p>
+            <w:pPr>
+              <w:jc w:val="both"/>
+              <w:rPr>
+                <w:lang w:val="en-AU"/>
+              </w:rPr>
+            </w:pPr>
+          </w:p>
+        </w:tc>
+      </w:tr>
+      <w:tr>
+        <w:tc>
+          <w:tcPr>
+            <w:tcW w:w="4508" w:type="dxa"/>
+            <w:gridSpan w:val="2"/>
+          </w:tcPr>
+          <w:p>
+            <w:pPr>
+              <w:jc w:val="both"/>
+              <w:rPr>
+                <w:lang w:val="en-AU"/>
+              </w:rPr>
+            </w:pPr>
+          </w:p>
+        </w:tc>
+        <w:tc>
+          <w:tcPr>
+            <w:tcW w:w="4508" w:type="dxa"/>
+          </w:tcPr>
+          <w:p>
+            <w:pPr>
+              <w:jc w:val="both"/>
+              <w:rPr>
+                <w:lang w:val="en-AU"/>
+              </w:rPr>
+            </w:pPr>
+          </w:p>
+        </w:tc>
+      </w:tr>
+      <w:tr>
+        <w:tc>
+          <w:tcPr>
+            <w:tcW w:w="4508" w:type="dxa"/>
+            <w:gridSpan w:val="2"/>
+          </w:tcPr>
+          <w:p>
+            <w:pPr>
+              <w:jc w:val="both"/>
+              <w:rPr>
+                <w:lang w:val="en-AU"/>
+              </w:rPr>
+            </w:pPr>
+          </w:p>
+        </w:tc>
+        <w:tc>
+          <w:tcPr>
+            <w:tcW w:w="4508" w:type="dxa"/>
+          </w:tcPr>
+          <w:p>
+            <w:pPr>
+              <w:jc w:val="both"/>
               <w:rPr>
                 <w:lang w:val="en-AU"/>
               </w:rPr>
@@ -2102,6 +2608,72 @@
     </w:sectPr>
   </w:body>
 </w:document>
+</file>
+
+<file path=word/comments.xml><?xml version="1.0" encoding="utf-8"?>
+<w:comments xmlns:wpc="http://schemas.microsoft.com/office/word/2010/wordprocessingCanvas" xmlns:cx="http://schemas.microsoft.com/office/drawing/2014/chartex" xmlns:cx1="http://schemas.microsoft.com/office/drawing/2015/9/8/chartex" xmlns:cx2="http://schemas.microsoft.com/office/drawing/2015/10/21/chartex" xmlns:cx3="http://schemas.microsoft.com/office/drawing/2016/5/9/chartex" xmlns:cx4="http://schemas.microsoft.com/office/drawing/2016/5/10/chartex" xmlns:cx5="http://schemas.microsoft.com/office/drawing/2016/5/11/chartex" xmlns:cx6="http://schemas.microsoft.com/office/drawing/2016/5/12/chartex" xmlns:cx7="http://schemas.microsoft.com/office/drawing/2016/5/13/chartex" xmlns:cx8="http://schemas.microsoft.com/office/drawing/2016/5/14/chartex" xmlns:mc="http://schemas.openxmlformats.org/markup-compatibility/2006" xmlns:aink="http://schemas.microsoft.com/office/drawing/2016/ink" xmlns:am3d="http://schemas.microsoft.com/office/drawing/2017/model3d" xmlns:o="urn:schemas-microsoft-com:office:office" xmlns:oel="http://schemas.microsoft.com/office/2019/extlst" xmlns:r="http://schemas.openxmlformats.org/officeDocument/2006/relationships" xmlns:m="http://schemas.openxmlformats.org/officeDocument/2006/math" xmlns:v="urn:schemas-microsoft-com:vml" xmlns:wp14="http://schemas.microsoft.com/office/word/2010/wordprocessingDrawing" xmlns:wp="http://schemas.openxmlformats.org/drawingml/2006/wordprocessingDrawing" xmlns:w10="urn:schemas-microsoft-com:office:word" xmlns:w="http://schemas.openxmlformats.org/wordprocessingml/2006/main" xmlns:w14="http://schemas.microsoft.com/office/word/2010/wordml" xmlns:w15="http://schemas.microsoft.com/office/word/2012/wordml" xmlns:w16cex="http://schemas.microsoft.com/office/word/2018/wordml/cex" xmlns:w16cid="http://schemas.microsoft.com/office/word/2016/wordml/cid" xmlns:w16="http://schemas.microsoft.com/office/word/2018/wordml" xmlns:w16sdtdh="http://schemas.microsoft.com/office/word/2020/wordml/sdtdatahash" xmlns:w16se="http://schemas.microsoft.com/office/word/2015/wordml/symex" xmlns:wpg="http://schemas.microsoft.com/office/word/2010/wordprocessingGroup" xmlns:wpi="http://schemas.microsoft.com/office/word/2010/wordprocessingInk" xmlns:wne="http://schemas.microsoft.com/office/word/2006/wordml" xmlns:wps="http://schemas.microsoft.com/office/word/2010/wordprocessingShape" mc:Ignorable="w14 w15 w16se w16cid w16 w16cex w16sdtdh wp14">
+  <w:comment w:id="0" w:author="Emmanuel Sunartio" w:date="2023-01-02T09:48:00Z" w:initials="ES">
+    <w:p>
+      <w:pPr>
+        <w:pStyle w:val="CommentText"/>
+      </w:pPr>
+      <w:r>
+        <w:rPr>
+          <w:rStyle w:val="CommentReference"/>
+        </w:rPr>
+        <w:annotationRef/>
+      </w:r>
+      <w:r>
+        <w:t xml:space="preserve">Fix duplicate rv items </w:t>
+      </w:r>
+    </w:p>
+  </w:comment>
+  <w:comment w:id="1" w:author="Emmanuel Sunartio" w:date="2023-01-02T09:48:00Z" w:initials="ES">
+    <w:p>
+      <w:pPr>
+        <w:pStyle w:val="CommentText"/>
+      </w:pPr>
+      <w:r>
+        <w:rPr>
+          <w:rStyle w:val="CommentReference"/>
+        </w:rPr>
+        <w:annotationRef/>
+      </w:r>
+      <w:r>
+        <w:t xml:space="preserve">Update mapOfIndex without affecting original mapOfIndex - create new map only for filtering? </w:t>
+      </w:r>
+    </w:p>
+  </w:comment>
+</w:comments>
+</file>
+
+<file path=word/commentsExtended.xml><?xml version="1.0" encoding="utf-8"?>
+<w15:commentsEx xmlns:wpc="http://schemas.microsoft.com/office/word/2010/wordprocessingCanvas" xmlns:cx="http://schemas.microsoft.com/office/drawing/2014/chartex" xmlns:cx1="http://schemas.microsoft.com/office/drawing/2015/9/8/chartex" xmlns:cx2="http://schemas.microsoft.com/office/drawing/2015/10/21/chartex" xmlns:cx3="http://schemas.microsoft.com/office/drawing/2016/5/9/chartex" xmlns:cx4="http://schemas.microsoft.com/office/drawing/2016/5/10/chartex" xmlns:cx5="http://schemas.microsoft.com/office/drawing/2016/5/11/chartex" xmlns:cx6="http://schemas.microsoft.com/office/drawing/2016/5/12/chartex" xmlns:cx7="http://schemas.microsoft.com/office/drawing/2016/5/13/chartex" xmlns:cx8="http://schemas.microsoft.com/office/drawing/2016/5/14/chartex" xmlns:mc="http://schemas.openxmlformats.org/markup-compatibility/2006" xmlns:aink="http://schemas.microsoft.com/office/drawing/2016/ink" xmlns:am3d="http://schemas.microsoft.com/office/drawing/2017/model3d" xmlns:o="urn:schemas-microsoft-com:office:office" xmlns:oel="http://schemas.microsoft.com/office/2019/extlst" xmlns:r="http://schemas.openxmlformats.org/officeDocument/2006/relationships" xmlns:m="http://schemas.openxmlformats.org/officeDocument/2006/math" xmlns:v="urn:schemas-microsoft-com:vml" xmlns:wp14="http://schemas.microsoft.com/office/word/2010/wordprocessingDrawing" xmlns:wp="http://schemas.openxmlformats.org/drawingml/2006/wordprocessingDrawing" xmlns:w10="urn:schemas-microsoft-com:office:word" xmlns:w="http://schemas.openxmlformats.org/wordprocessingml/2006/main" xmlns:w14="http://schemas.microsoft.com/office/word/2010/wordml" xmlns:w15="http://schemas.microsoft.com/office/word/2012/wordml" xmlns:w16cex="http://schemas.microsoft.com/office/word/2018/wordml/cex" xmlns:w16cid="http://schemas.microsoft.com/office/word/2016/wordml/cid" xmlns:w16="http://schemas.microsoft.com/office/word/2018/wordml" xmlns:w16sdtdh="http://schemas.microsoft.com/office/word/2020/wordml/sdtdatahash" xmlns:w16se="http://schemas.microsoft.com/office/word/2015/wordml/symex" xmlns:wpg="http://schemas.microsoft.com/office/word/2010/wordprocessingGroup" xmlns:wpi="http://schemas.microsoft.com/office/word/2010/wordprocessingInk" xmlns:wne="http://schemas.microsoft.com/office/word/2006/wordml" xmlns:wps="http://schemas.microsoft.com/office/word/2010/wordprocessingShape" mc:Ignorable="w14 w15 w16se w16cid w16 w16cex w16sdtdh wp14">
+  <w15:commentEx w15:paraId="078A3B98" w15:done="0"/>
+  <w15:commentEx w15:paraId="654F4C89" w15:done="0"/>
+</w15:commentsEx>
+</file>
+
+<file path=word/commentsExtensible.xml><?xml version="1.0" encoding="utf-8"?>
+<w16cex:commentsExtensible xmlns:wpc="http://schemas.microsoft.com/office/word/2010/wordprocessingCanvas" xmlns:cx="http://schemas.microsoft.com/office/drawing/2014/chartex" xmlns:cx1="http://schemas.microsoft.com/office/drawing/2015/9/8/chartex" xmlns:cx2="http://schemas.microsoft.com/office/drawing/2015/10/21/chartex" xmlns:cx3="http://schemas.microsoft.com/office/drawing/2016/5/9/chartex" xmlns:cx4="http://schemas.microsoft.com/office/drawing/2016/5/10/chartex" xmlns:cx5="http://schemas.microsoft.com/office/drawing/2016/5/11/chartex" xmlns:cx6="http://schemas.microsoft.com/office/drawing/2016/5/12/chartex" xmlns:cx7="http://schemas.microsoft.com/office/drawing/2016/5/13/chartex" xmlns:cx8="http://schemas.microsoft.com/office/drawing/2016/5/14/chartex" xmlns:mc="http://schemas.openxmlformats.org/markup-compatibility/2006" xmlns:aink="http://schemas.microsoft.com/office/drawing/2016/ink" xmlns:am3d="http://schemas.microsoft.com/office/drawing/2017/model3d" xmlns:o="urn:schemas-microsoft-com:office:office" xmlns:oel="http://schemas.microsoft.com/office/2019/extlst" xmlns:r="http://schemas.openxmlformats.org/officeDocument/2006/relationships" xmlns:m="http://schemas.openxmlformats.org/officeDocument/2006/math" xmlns:v="urn:schemas-microsoft-com:vml" xmlns:wp14="http://schemas.microsoft.com/office/word/2010/wordprocessingDrawing" xmlns:wp="http://schemas.openxmlformats.org/drawingml/2006/wordprocessingDrawing" xmlns:w10="urn:schemas-microsoft-com:office:word" xmlns:w="http://schemas.openxmlformats.org/wordprocessingml/2006/main" xmlns:w14="http://schemas.microsoft.com/office/word/2010/wordml" xmlns:w15="http://schemas.microsoft.com/office/word/2012/wordml" xmlns:w16cex="http://schemas.microsoft.com/office/word/2018/wordml/cex" xmlns:w16cid="http://schemas.microsoft.com/office/word/2016/wordml/cid" xmlns:w16="http://schemas.microsoft.com/office/word/2018/wordml" xmlns:w16sdtdh="http://schemas.microsoft.com/office/word/2020/wordml/sdtdatahash" xmlns:w16se="http://schemas.microsoft.com/office/word/2015/wordml/symex" xmlns:wpg="http://schemas.microsoft.com/office/word/2010/wordprocessingGroup" xmlns:wpi="http://schemas.microsoft.com/office/word/2010/wordprocessingInk" xmlns:wne="http://schemas.microsoft.com/office/word/2006/wordml" xmlns:wps="http://schemas.microsoft.com/office/word/2010/wordprocessingShape" mc:Ignorable="w14 w15 w16se w16cid w16 w16cex w16sdtdh wp14">
+  <w16cex:commentExtensible w16cex:durableId="275D26F0" w16cex:dateUtc="2023-01-01T23:18:00Z"/>
+  <w16cex:commentExtensible w16cex:durableId="275D2704" w16cex:dateUtc="2023-01-01T23:18:00Z"/>
+</w16cex:commentsExtensible>
+</file>
+
+<file path=word/commentsIds.xml><?xml version="1.0" encoding="utf-8"?>
+<w16cid:commentsIds xmlns:wpc="http://schemas.microsoft.com/office/word/2010/wordprocessingCanvas" xmlns:cx="http://schemas.microsoft.com/office/drawing/2014/chartex" xmlns:cx1="http://schemas.microsoft.com/office/drawing/2015/9/8/chartex" xmlns:cx2="http://schemas.microsoft.com/office/drawing/2015/10/21/chartex" xmlns:cx3="http://schemas.microsoft.com/office/drawing/2016/5/9/chartex" xmlns:cx4="http://schemas.microsoft.com/office/drawing/2016/5/10/chartex" xmlns:cx5="http://schemas.microsoft.com/office/drawing/2016/5/11/chartex" xmlns:cx6="http://schemas.microsoft.com/office/drawing/2016/5/12/chartex" xmlns:cx7="http://schemas.microsoft.com/office/drawing/2016/5/13/chartex" xmlns:cx8="http://schemas.microsoft.com/office/drawing/2016/5/14/chartex" xmlns:mc="http://schemas.openxmlformats.org/markup-compatibility/2006" xmlns:aink="http://schemas.microsoft.com/office/drawing/2016/ink" xmlns:am3d="http://schemas.microsoft.com/office/drawing/2017/model3d" xmlns:o="urn:schemas-microsoft-com:office:office" xmlns:oel="http://schemas.microsoft.com/office/2019/extlst" xmlns:r="http://schemas.openxmlformats.org/officeDocument/2006/relationships" xmlns:m="http://schemas.openxmlformats.org/officeDocument/2006/math" xmlns:v="urn:schemas-microsoft-com:vml" xmlns:wp14="http://schemas.microsoft.com/office/word/2010/wordprocessingDrawing" xmlns:wp="http://schemas.openxmlformats.org/drawingml/2006/wordprocessingDrawing" xmlns:w10="urn:schemas-microsoft-com:office:word" xmlns:w="http://schemas.openxmlformats.org/wordprocessingml/2006/main" xmlns:w14="http://schemas.microsoft.com/office/word/2010/wordml" xmlns:w15="http://schemas.microsoft.com/office/word/2012/wordml" xmlns:w16cex="http://schemas.microsoft.com/office/word/2018/wordml/cex" xmlns:w16cid="http://schemas.microsoft.com/office/word/2016/wordml/cid" xmlns:w16="http://schemas.microsoft.com/office/word/2018/wordml" xmlns:w16sdtdh="http://schemas.microsoft.com/office/word/2020/wordml/sdtdatahash" xmlns:w16se="http://schemas.microsoft.com/office/word/2015/wordml/symex" xmlns:wpg="http://schemas.microsoft.com/office/word/2010/wordprocessingGroup" xmlns:wpi="http://schemas.microsoft.com/office/word/2010/wordprocessingInk" xmlns:wne="http://schemas.microsoft.com/office/word/2006/wordml" xmlns:wps="http://schemas.microsoft.com/office/word/2010/wordprocessingShape" mc:Ignorable="w14 w15 w16se w16cid w16 w16cex w16sdtdh wp14">
+  <w16cid:commentId w16cid:paraId="078A3B98" w16cid:durableId="275D26F0"/>
+  <w16cid:commentId w16cid:paraId="654F4C89" w16cid:durableId="275D2704"/>
+</w16cid:commentsIds>
+</file>
+
+<file path=word/people.xml><?xml version="1.0" encoding="utf-8"?>
+<w15:people xmlns:wpc="http://schemas.microsoft.com/office/word/2010/wordprocessingCanvas" xmlns:cx="http://schemas.microsoft.com/office/drawing/2014/chartex" xmlns:cx1="http://schemas.microsoft.com/office/drawing/2015/9/8/chartex" xmlns:cx2="http://schemas.microsoft.com/office/drawing/2015/10/21/chartex" xmlns:cx3="http://schemas.microsoft.com/office/drawing/2016/5/9/chartex" xmlns:cx4="http://schemas.microsoft.com/office/drawing/2016/5/10/chartex" xmlns:cx5="http://schemas.microsoft.com/office/drawing/2016/5/11/chartex" xmlns:cx6="http://schemas.microsoft.com/office/drawing/2016/5/12/chartex" xmlns:cx7="http://schemas.microsoft.com/office/drawing/2016/5/13/chartex" xmlns:cx8="http://schemas.microsoft.com/office/drawing/2016/5/14/chartex" xmlns:mc="http://schemas.openxmlformats.org/markup-compatibility/2006" xmlns:aink="http://schemas.microsoft.com/office/drawing/2016/ink" xmlns:am3d="http://schemas.microsoft.com/office/drawing/2017/model3d" xmlns:o="urn:schemas-microsoft-com:office:office" xmlns:oel="http://schemas.microsoft.com/office/2019/extlst" xmlns:r="http://schemas.openxmlformats.org/officeDocument/2006/relationships" xmlns:m="http://schemas.openxmlformats.org/officeDocument/2006/math" xmlns:v="urn:schemas-microsoft-com:vml" xmlns:wp14="http://schemas.microsoft.com/office/word/2010/wordprocessingDrawing" xmlns:wp="http://schemas.openxmlformats.org/drawingml/2006/wordprocessingDrawing" xmlns:w10="urn:schemas-microsoft-com:office:word" xmlns:w="http://schemas.openxmlformats.org/wordprocessingml/2006/main" xmlns:w14="http://schemas.microsoft.com/office/word/2010/wordml" xmlns:w15="http://schemas.microsoft.com/office/word/2012/wordml" xmlns:w16cex="http://schemas.microsoft.com/office/word/2018/wordml/cex" xmlns:w16cid="http://schemas.microsoft.com/office/word/2016/wordml/cid" xmlns:w16="http://schemas.microsoft.com/office/word/2018/wordml" xmlns:w16sdtdh="http://schemas.microsoft.com/office/word/2020/wordml/sdtdatahash" xmlns:w16se="http://schemas.microsoft.com/office/word/2015/wordml/symex" xmlns:wpg="http://schemas.microsoft.com/office/word/2010/wordprocessingGroup" xmlns:wpi="http://schemas.microsoft.com/office/word/2010/wordprocessingInk" xmlns:wne="http://schemas.microsoft.com/office/word/2006/wordml" xmlns:wps="http://schemas.microsoft.com/office/word/2010/wordprocessingShape" mc:Ignorable="w14 w15 w16se w16cid w16 w16cex w16sdtdh wp14">
+  <w15:person w15:author="Emmanuel Sunartio">
+    <w15:presenceInfo w15:providerId="None" w15:userId="Emmanuel Sunartio"/>
+  </w15:person>
+</w15:people>
 </file>
 
 <file path=word/styles.xml><?xml version="1.0" encoding="utf-8"?>
@@ -3168,6 +3740,62 @@
       <w:lang w:val="en-AU"/>
     </w:rPr>
   </w:style>
+  <w:style w:type="character" w:styleId="CommentReference">
+    <w:name w:val="annotation reference"/>
+    <w:basedOn w:val="DefaultParagraphFont"/>
+    <w:uiPriority w:val="99"/>
+    <w:semiHidden/>
+    <w:unhideWhenUsed/>
+    <w:rsid w:val="00E03E1F"/>
+    <w:rPr>
+      <w:sz w:val="16"/>
+      <w:szCs w:val="16"/>
+    </w:rPr>
+  </w:style>
+  <w:style w:type="paragraph" w:styleId="CommentText">
+    <w:name w:val="annotation text"/>
+    <w:basedOn w:val="Normal"/>
+    <w:link w:val="CommentTextChar"/>
+    <w:uiPriority w:val="99"/>
+    <w:unhideWhenUsed/>
+    <w:rsid w:val="00E03E1F"/>
+    <w:pPr>
+      <w:spacing w:line="240" w:lineRule="auto"/>
+    </w:pPr>
+  </w:style>
+  <w:style w:type="character" w:customStyle="1" w:styleId="CommentTextChar">
+    <w:name w:val="Comment Text Char"/>
+    <w:basedOn w:val="DefaultParagraphFont"/>
+    <w:link w:val="CommentText"/>
+    <w:uiPriority w:val="99"/>
+    <w:rsid w:val="00E03E1F"/>
+  </w:style>
+  <w:style w:type="paragraph" w:styleId="CommentSubject">
+    <w:name w:val="annotation subject"/>
+    <w:basedOn w:val="CommentText"/>
+    <w:next w:val="CommentText"/>
+    <w:link w:val="CommentSubjectChar"/>
+    <w:uiPriority w:val="99"/>
+    <w:semiHidden/>
+    <w:unhideWhenUsed/>
+    <w:rsid w:val="00E03E1F"/>
+    <w:rPr>
+      <w:b/>
+      <w:bCs/>
+    </w:rPr>
+  </w:style>
+  <w:style w:type="character" w:customStyle="1" w:styleId="CommentSubjectChar">
+    <w:name w:val="Comment Subject Char"/>
+    <w:basedOn w:val="CommentTextChar"/>
+    <w:link w:val="CommentSubject"/>
+    <w:uiPriority w:val="99"/>
+    <w:semiHidden/>
+    <w:rsid w:val="00E03E1F"/>
+    <w:rPr>
+      <w:b/>
+      <w:bCs/>
+    </w:rPr>
+  </w:style>
 </w:styles>
 </file>
 

</xml_diff>